<commit_message>
made some edits to report
</commit_message>
<xml_diff>
--- a/FinalReport.docx
+++ b/FinalReport.docx
@@ -1,6 +1,6 @@
 
 <file path=word/document.xml><?xml version="1.0" encoding="utf-8"?>
-<w:document xmlns:wpc="http://schemas.microsoft.com/office/word/2010/wordprocessingCanvas" xmlns:cx="http://schemas.microsoft.com/office/drawing/2014/chartex" xmlns:cx1="http://schemas.microsoft.com/office/drawing/2015/9/8/chartex" xmlns:cx2="http://schemas.microsoft.com/office/drawing/2015/10/21/chartex" xmlns:cx3="http://schemas.microsoft.com/office/drawing/2016/5/9/chartex" xmlns:cx4="http://schemas.microsoft.com/office/drawing/2016/5/10/chartex" xmlns:cx5="http://schemas.microsoft.com/office/drawing/2016/5/11/chartex" xmlns:cx6="http://schemas.microsoft.com/office/drawing/2016/5/12/chartex" xmlns:cx7="http://schemas.microsoft.com/office/drawing/2016/5/13/chartex" xmlns:cx8="http://schemas.microsoft.com/office/drawing/2016/5/14/chartex" xmlns:mc="http://schemas.openxmlformats.org/markup-compatibility/2006" xmlns:aink="http://schemas.microsoft.com/office/drawing/2016/ink" xmlns:am3d="http://schemas.microsoft.com/office/drawing/2017/model3d" xmlns:o="urn:schemas-microsoft-com:office:office" xmlns:r="http://schemas.openxmlformats.org/officeDocument/2006/relationships" xmlns:m="http://schemas.openxmlformats.org/officeDocument/2006/math" xmlns:v="urn:schemas-microsoft-com:vml" xmlns:wp14="http://schemas.microsoft.com/office/word/2010/wordprocessingDrawing" xmlns:wp="http://schemas.openxmlformats.org/drawingml/2006/wordprocessingDrawing" xmlns:w10="urn:schemas-microsoft-com:office:word" xmlns:w="http://schemas.openxmlformats.org/wordprocessingml/2006/main" xmlns:w14="http://schemas.microsoft.com/office/word/2010/wordml" xmlns:w15="http://schemas.microsoft.com/office/word/2012/wordml" xmlns:w16cex="http://schemas.microsoft.com/office/word/2018/wordml/cex" xmlns:w16cid="http://schemas.microsoft.com/office/word/2016/wordml/cid" xmlns:w16="http://schemas.microsoft.com/office/word/2018/wordml" xmlns:w16se="http://schemas.microsoft.com/office/word/2015/wordml/symex" xmlns:wpg="http://schemas.microsoft.com/office/word/2010/wordprocessingGroup" xmlns:wpi="http://schemas.microsoft.com/office/word/2010/wordprocessingInk" xmlns:wne="http://schemas.microsoft.com/office/word/2006/wordml" xmlns:wps="http://schemas.microsoft.com/office/word/2010/wordprocessingShape" mc:Ignorable="w14 w15 w16se w16cid w16 w16cex wp14">
+<w:document xmlns:wpc="http://schemas.microsoft.com/office/word/2010/wordprocessingCanvas" xmlns:cx="http://schemas.microsoft.com/office/drawing/2014/chartex" xmlns:cx1="http://schemas.microsoft.com/office/drawing/2015/9/8/chartex" xmlns:cx2="http://schemas.microsoft.com/office/drawing/2015/10/21/chartex" xmlns:cx3="http://schemas.microsoft.com/office/drawing/2016/5/9/chartex" xmlns:cx4="http://schemas.microsoft.com/office/drawing/2016/5/10/chartex" xmlns:cx5="http://schemas.microsoft.com/office/drawing/2016/5/11/chartex" xmlns:cx6="http://schemas.microsoft.com/office/drawing/2016/5/12/chartex" xmlns:cx7="http://schemas.microsoft.com/office/drawing/2016/5/13/chartex" xmlns:cx8="http://schemas.microsoft.com/office/drawing/2016/5/14/chartex" xmlns:mc="http://schemas.openxmlformats.org/markup-compatibility/2006" xmlns:aink="http://schemas.microsoft.com/office/drawing/2016/ink" xmlns:am3d="http://schemas.microsoft.com/office/drawing/2017/model3d" xmlns:o="urn:schemas-microsoft-com:office:office" xmlns:r="http://schemas.openxmlformats.org/officeDocument/2006/relationships" xmlns:m="http://schemas.openxmlformats.org/officeDocument/2006/math" xmlns:v="urn:schemas-microsoft-com:vml" xmlns:wp14="http://schemas.microsoft.com/office/word/2010/wordprocessingDrawing" xmlns:wp="http://schemas.openxmlformats.org/drawingml/2006/wordprocessingDrawing" xmlns:w10="urn:schemas-microsoft-com:office:word" xmlns:w="http://schemas.openxmlformats.org/wordprocessingml/2006/main" xmlns:w14="http://schemas.microsoft.com/office/word/2010/wordml" xmlns:w15="http://schemas.microsoft.com/office/word/2012/wordml" xmlns:w16cid="http://schemas.microsoft.com/office/word/2016/wordml/cid" xmlns:w16se="http://schemas.microsoft.com/office/word/2015/wordml/symex" xmlns:wpg="http://schemas.microsoft.com/office/word/2010/wordprocessingGroup" xmlns:wpi="http://schemas.microsoft.com/office/word/2010/wordprocessingInk" xmlns:wne="http://schemas.microsoft.com/office/word/2006/wordml" xmlns:wps="http://schemas.microsoft.com/office/word/2010/wordprocessingShape" mc:Ignorable="w14 w15 w16se w16cid wp14">
   <w:body>
     <w:p>
       <w:pPr>
@@ -64,13 +64,30 @@
       <w:r>
         <w:t>The project was to create a reinforcement learning agent to be deployed inside the Wumpus world.</w:t>
       </w:r>
+      <w:r>
+        <w:t xml:space="preserve"> </w:t>
+      </w:r>
+      <w:r>
+        <w:t xml:space="preserve">Reinforcement learning allows the agent to explore its environment and learn while executing actions. The </w:t>
+      </w:r>
+      <w:r>
+        <w:t xml:space="preserve">agent </w:t>
+      </w:r>
+      <w:r>
+        <w:t xml:space="preserve">can </w:t>
+      </w:r>
+      <w:bookmarkStart w:id="0" w:name="_GoBack"/>
+      <w:bookmarkEnd w:id="0"/>
+      <w:r>
+        <w:t>access prior knowledge about a state when faced with the same situation in a later episode. These situations are stored in q-table.</w:t>
+      </w:r>
     </w:p>
     <w:p/>
     <w:p>
       <w:pPr>
         <w:pStyle w:val="IndexTerms"/>
       </w:pPr>
-      <w:bookmarkStart w:id="0" w:name="PointTmp"/>
+      <w:bookmarkStart w:id="1" w:name="PointTmp"/>
       <w:r>
         <w:rPr>
           <w:i/>
@@ -86,7 +103,7 @@
       </w:r>
     </w:p>
     <w:p/>
-    <w:bookmarkEnd w:id="0"/>
+    <w:bookmarkEnd w:id="1"/>
     <w:p>
       <w:pPr>
         <w:pStyle w:val="Heading1"/>
@@ -172,7 +189,13 @@
         <w:t xml:space="preserve">If our agent enters a location where a Wumpus is, our agent will parish and the game will end. However, if the agent senses there is a Wumpus in that location before it enters it, our agent can shoot the Wumpus and the Wumpus will parish making that location safe for our agent. </w:t>
       </w:r>
       <w:r>
-        <w:t>If our agent’s sensors were wrong and there was no Wumpus in that location, then our agent loses points from the overall score. Our agent must also avoid falling to a pit while navigating the environment or else our agent will parish and the game ends.</w:t>
+        <w:t xml:space="preserve">If our agent’s sensors were wrong and there was no Wumpus in that location, then our agent loses points from the overall score. Our agent must also avoid falling </w:t>
+      </w:r>
+      <w:r>
+        <w:t>in</w:t>
+      </w:r>
+      <w:r>
+        <w:t>to a pit while navigating the environment or else our agent will parish and the game ends.</w:t>
       </w:r>
     </w:p>
     <w:p>
@@ -222,6 +245,27 @@
       <w:r>
         <w:t>The environment was constructed to be simple.</w:t>
       </w:r>
+      <w:r>
+        <w:t xml:space="preserve"> </w:t>
+      </w:r>
+      <w:r>
+        <w:t>The basic environment consists of a 4x4 grid containing a Wumpus</w:t>
+      </w:r>
+      <w:r>
+        <w:t xml:space="preserve"> and 3 pits</w:t>
+      </w:r>
+      <w:r>
+        <w:t>, and gold</w:t>
+      </w:r>
+      <w:r>
+        <w:t>. The locations of these</w:t>
+      </w:r>
+      <w:r>
+        <w:t>, as well as the starting location of the agent</w:t>
+      </w:r>
+      <w:r>
+        <w:t xml:space="preserve"> are randomized. </w:t>
+      </w:r>
     </w:p>
     <w:p>
       <w:pPr>
@@ -239,6 +283,15 @@
         <w:t>Conclusion</w:t>
       </w:r>
     </w:p>
+    <w:p>
+      <w:pPr>
+        <w:pStyle w:val="Heading1"/>
+      </w:pPr>
+      <w:r>
+        <w:t>Team Effectiveness</w:t>
+      </w:r>
+    </w:p>
+    <w:p/>
     <w:p>
       <w:pPr>
         <w:pStyle w:val="Text"/>
@@ -262,7 +315,7 @@
 </file>
 
 <file path=word/endnotes.xml><?xml version="1.0" encoding="utf-8"?>
-<w:endnotes xmlns:wpc="http://schemas.microsoft.com/office/word/2010/wordprocessingCanvas" xmlns:cx="http://schemas.microsoft.com/office/drawing/2014/chartex" xmlns:cx1="http://schemas.microsoft.com/office/drawing/2015/9/8/chartex" xmlns:cx2="http://schemas.microsoft.com/office/drawing/2015/10/21/chartex" xmlns:cx3="http://schemas.microsoft.com/office/drawing/2016/5/9/chartex" xmlns:cx4="http://schemas.microsoft.com/office/drawing/2016/5/10/chartex" xmlns:cx5="http://schemas.microsoft.com/office/drawing/2016/5/11/chartex" xmlns:cx6="http://schemas.microsoft.com/office/drawing/2016/5/12/chartex" xmlns:cx7="http://schemas.microsoft.com/office/drawing/2016/5/13/chartex" xmlns:cx8="http://schemas.microsoft.com/office/drawing/2016/5/14/chartex" xmlns:mc="http://schemas.openxmlformats.org/markup-compatibility/2006" xmlns:aink="http://schemas.microsoft.com/office/drawing/2016/ink" xmlns:am3d="http://schemas.microsoft.com/office/drawing/2017/model3d" xmlns:o="urn:schemas-microsoft-com:office:office" xmlns:r="http://schemas.openxmlformats.org/officeDocument/2006/relationships" xmlns:m="http://schemas.openxmlformats.org/officeDocument/2006/math" xmlns:v="urn:schemas-microsoft-com:vml" xmlns:wp14="http://schemas.microsoft.com/office/word/2010/wordprocessingDrawing" xmlns:wp="http://schemas.openxmlformats.org/drawingml/2006/wordprocessingDrawing" xmlns:w10="urn:schemas-microsoft-com:office:word" xmlns:w="http://schemas.openxmlformats.org/wordprocessingml/2006/main" xmlns:w14="http://schemas.microsoft.com/office/word/2010/wordml" xmlns:w15="http://schemas.microsoft.com/office/word/2012/wordml" xmlns:w16cex="http://schemas.microsoft.com/office/word/2018/wordml/cex" xmlns:w16cid="http://schemas.microsoft.com/office/word/2016/wordml/cid" xmlns:w16="http://schemas.microsoft.com/office/word/2018/wordml" xmlns:w16se="http://schemas.microsoft.com/office/word/2015/wordml/symex" xmlns:wpg="http://schemas.microsoft.com/office/word/2010/wordprocessingGroup" xmlns:wpi="http://schemas.microsoft.com/office/word/2010/wordprocessingInk" xmlns:wne="http://schemas.microsoft.com/office/word/2006/wordml" xmlns:wps="http://schemas.microsoft.com/office/word/2010/wordprocessingShape" mc:Ignorable="w14 w15 w16se w16cid w16 w16cex wp14">
+<w:endnotes xmlns:wpc="http://schemas.microsoft.com/office/word/2010/wordprocessingCanvas" xmlns:cx="http://schemas.microsoft.com/office/drawing/2014/chartex" xmlns:cx1="http://schemas.microsoft.com/office/drawing/2015/9/8/chartex" xmlns:cx2="http://schemas.microsoft.com/office/drawing/2015/10/21/chartex" xmlns:cx3="http://schemas.microsoft.com/office/drawing/2016/5/9/chartex" xmlns:cx4="http://schemas.microsoft.com/office/drawing/2016/5/10/chartex" xmlns:cx5="http://schemas.microsoft.com/office/drawing/2016/5/11/chartex" xmlns:cx6="http://schemas.microsoft.com/office/drawing/2016/5/12/chartex" xmlns:cx7="http://schemas.microsoft.com/office/drawing/2016/5/13/chartex" xmlns:cx8="http://schemas.microsoft.com/office/drawing/2016/5/14/chartex" xmlns:mc="http://schemas.openxmlformats.org/markup-compatibility/2006" xmlns:aink="http://schemas.microsoft.com/office/drawing/2016/ink" xmlns:am3d="http://schemas.microsoft.com/office/drawing/2017/model3d" xmlns:o="urn:schemas-microsoft-com:office:office" xmlns:r="http://schemas.openxmlformats.org/officeDocument/2006/relationships" xmlns:m="http://schemas.openxmlformats.org/officeDocument/2006/math" xmlns:v="urn:schemas-microsoft-com:vml" xmlns:wp14="http://schemas.microsoft.com/office/word/2010/wordprocessingDrawing" xmlns:wp="http://schemas.openxmlformats.org/drawingml/2006/wordprocessingDrawing" xmlns:w10="urn:schemas-microsoft-com:office:word" xmlns:w="http://schemas.openxmlformats.org/wordprocessingml/2006/main" xmlns:w14="http://schemas.microsoft.com/office/word/2010/wordml" xmlns:w15="http://schemas.microsoft.com/office/word/2012/wordml" xmlns:w16cid="http://schemas.microsoft.com/office/word/2016/wordml/cid" xmlns:w16se="http://schemas.microsoft.com/office/word/2015/wordml/symex" xmlns:wpg="http://schemas.microsoft.com/office/word/2010/wordprocessingGroup" xmlns:wpi="http://schemas.microsoft.com/office/word/2010/wordprocessingInk" xmlns:wne="http://schemas.microsoft.com/office/word/2006/wordml" xmlns:wps="http://schemas.microsoft.com/office/word/2010/wordprocessingShape" mc:Ignorable="w14 w15 w16se w16cid wp14">
   <w:endnote w:type="separator" w:id="-1">
     <w:p>
       <w:r>
@@ -281,7 +334,7 @@
 </file>
 
 <file path=word/footer1.xml><?xml version="1.0" encoding="utf-8"?>
-<w:ftr xmlns:wpc="http://schemas.microsoft.com/office/word/2010/wordprocessingCanvas" xmlns:cx="http://schemas.microsoft.com/office/drawing/2014/chartex" xmlns:cx1="http://schemas.microsoft.com/office/drawing/2015/9/8/chartex" xmlns:cx2="http://schemas.microsoft.com/office/drawing/2015/10/21/chartex" xmlns:cx3="http://schemas.microsoft.com/office/drawing/2016/5/9/chartex" xmlns:cx4="http://schemas.microsoft.com/office/drawing/2016/5/10/chartex" xmlns:cx5="http://schemas.microsoft.com/office/drawing/2016/5/11/chartex" xmlns:cx6="http://schemas.microsoft.com/office/drawing/2016/5/12/chartex" xmlns:cx7="http://schemas.microsoft.com/office/drawing/2016/5/13/chartex" xmlns:cx8="http://schemas.microsoft.com/office/drawing/2016/5/14/chartex" xmlns:mc="http://schemas.openxmlformats.org/markup-compatibility/2006" xmlns:aink="http://schemas.microsoft.com/office/drawing/2016/ink" xmlns:am3d="http://schemas.microsoft.com/office/drawing/2017/model3d" xmlns:o="urn:schemas-microsoft-com:office:office" xmlns:r="http://schemas.openxmlformats.org/officeDocument/2006/relationships" xmlns:m="http://schemas.openxmlformats.org/officeDocument/2006/math" xmlns:v="urn:schemas-microsoft-com:vml" xmlns:wp14="http://schemas.microsoft.com/office/word/2010/wordprocessingDrawing" xmlns:wp="http://schemas.openxmlformats.org/drawingml/2006/wordprocessingDrawing" xmlns:w10="urn:schemas-microsoft-com:office:word" xmlns:w="http://schemas.openxmlformats.org/wordprocessingml/2006/main" xmlns:w14="http://schemas.microsoft.com/office/word/2010/wordml" xmlns:w15="http://schemas.microsoft.com/office/word/2012/wordml" xmlns:w16cex="http://schemas.microsoft.com/office/word/2018/wordml/cex" xmlns:w16cid="http://schemas.microsoft.com/office/word/2016/wordml/cid" xmlns:w16="http://schemas.microsoft.com/office/word/2018/wordml" xmlns:w16se="http://schemas.microsoft.com/office/word/2015/wordml/symex" xmlns:wpg="http://schemas.microsoft.com/office/word/2010/wordprocessingGroup" xmlns:wpi="http://schemas.microsoft.com/office/word/2010/wordprocessingInk" xmlns:wne="http://schemas.microsoft.com/office/word/2006/wordml" xmlns:wps="http://schemas.microsoft.com/office/word/2010/wordprocessingShape" mc:Ignorable="w14 w15 w16se w16cid w16 w16cex wp14">
+<w:ftr xmlns:wpc="http://schemas.microsoft.com/office/word/2010/wordprocessingCanvas" xmlns:cx="http://schemas.microsoft.com/office/drawing/2014/chartex" xmlns:cx1="http://schemas.microsoft.com/office/drawing/2015/9/8/chartex" xmlns:cx2="http://schemas.microsoft.com/office/drawing/2015/10/21/chartex" xmlns:cx3="http://schemas.microsoft.com/office/drawing/2016/5/9/chartex" xmlns:cx4="http://schemas.microsoft.com/office/drawing/2016/5/10/chartex" xmlns:cx5="http://schemas.microsoft.com/office/drawing/2016/5/11/chartex" xmlns:cx6="http://schemas.microsoft.com/office/drawing/2016/5/12/chartex" xmlns:cx7="http://schemas.microsoft.com/office/drawing/2016/5/13/chartex" xmlns:cx8="http://schemas.microsoft.com/office/drawing/2016/5/14/chartex" xmlns:mc="http://schemas.openxmlformats.org/markup-compatibility/2006" xmlns:aink="http://schemas.microsoft.com/office/drawing/2016/ink" xmlns:am3d="http://schemas.microsoft.com/office/drawing/2017/model3d" xmlns:o="urn:schemas-microsoft-com:office:office" xmlns:r="http://schemas.openxmlformats.org/officeDocument/2006/relationships" xmlns:m="http://schemas.openxmlformats.org/officeDocument/2006/math" xmlns:v="urn:schemas-microsoft-com:vml" xmlns:wp14="http://schemas.microsoft.com/office/word/2010/wordprocessingDrawing" xmlns:wp="http://schemas.openxmlformats.org/drawingml/2006/wordprocessingDrawing" xmlns:w10="urn:schemas-microsoft-com:office:word" xmlns:w="http://schemas.openxmlformats.org/wordprocessingml/2006/main" xmlns:w14="http://schemas.microsoft.com/office/word/2010/wordml" xmlns:w15="http://schemas.microsoft.com/office/word/2012/wordml" xmlns:w16cid="http://schemas.microsoft.com/office/word/2016/wordml/cid" xmlns:w16se="http://schemas.microsoft.com/office/word/2015/wordml/symex" xmlns:wpg="http://schemas.microsoft.com/office/word/2010/wordprocessingGroup" xmlns:wpi="http://schemas.microsoft.com/office/word/2010/wordprocessingInk" xmlns:wne="http://schemas.microsoft.com/office/word/2006/wordml" xmlns:wps="http://schemas.microsoft.com/office/word/2010/wordprocessingShape" mc:Ignorable="w14 w15 w16se w16cid wp14">
   <w:p>
     <w:pPr>
       <w:pStyle w:val="Footer"/>
@@ -291,7 +344,7 @@
 </file>
 
 <file path=word/footnotes.xml><?xml version="1.0" encoding="utf-8"?>
-<w:footnotes xmlns:wpc="http://schemas.microsoft.com/office/word/2010/wordprocessingCanvas" xmlns:cx="http://schemas.microsoft.com/office/drawing/2014/chartex" xmlns:cx1="http://schemas.microsoft.com/office/drawing/2015/9/8/chartex" xmlns:cx2="http://schemas.microsoft.com/office/drawing/2015/10/21/chartex" xmlns:cx3="http://schemas.microsoft.com/office/drawing/2016/5/9/chartex" xmlns:cx4="http://schemas.microsoft.com/office/drawing/2016/5/10/chartex" xmlns:cx5="http://schemas.microsoft.com/office/drawing/2016/5/11/chartex" xmlns:cx6="http://schemas.microsoft.com/office/drawing/2016/5/12/chartex" xmlns:cx7="http://schemas.microsoft.com/office/drawing/2016/5/13/chartex" xmlns:cx8="http://schemas.microsoft.com/office/drawing/2016/5/14/chartex" xmlns:mc="http://schemas.openxmlformats.org/markup-compatibility/2006" xmlns:aink="http://schemas.microsoft.com/office/drawing/2016/ink" xmlns:am3d="http://schemas.microsoft.com/office/drawing/2017/model3d" xmlns:o="urn:schemas-microsoft-com:office:office" xmlns:r="http://schemas.openxmlformats.org/officeDocument/2006/relationships" xmlns:m="http://schemas.openxmlformats.org/officeDocument/2006/math" xmlns:v="urn:schemas-microsoft-com:vml" xmlns:wp14="http://schemas.microsoft.com/office/word/2010/wordprocessingDrawing" xmlns:wp="http://schemas.openxmlformats.org/drawingml/2006/wordprocessingDrawing" xmlns:w10="urn:schemas-microsoft-com:office:word" xmlns:w="http://schemas.openxmlformats.org/wordprocessingml/2006/main" xmlns:w14="http://schemas.microsoft.com/office/word/2010/wordml" xmlns:w15="http://schemas.microsoft.com/office/word/2012/wordml" xmlns:w16cex="http://schemas.microsoft.com/office/word/2018/wordml/cex" xmlns:w16cid="http://schemas.microsoft.com/office/word/2016/wordml/cid" xmlns:w16="http://schemas.microsoft.com/office/word/2018/wordml" xmlns:w16se="http://schemas.microsoft.com/office/word/2015/wordml/symex" xmlns:wpg="http://schemas.microsoft.com/office/word/2010/wordprocessingGroup" xmlns:wpi="http://schemas.microsoft.com/office/word/2010/wordprocessingInk" xmlns:wne="http://schemas.microsoft.com/office/word/2006/wordml" xmlns:wps="http://schemas.microsoft.com/office/word/2010/wordprocessingShape" mc:Ignorable="w14 w15 w16se w16cid w16 w16cex wp14">
+<w:footnotes xmlns:wpc="http://schemas.microsoft.com/office/word/2010/wordprocessingCanvas" xmlns:cx="http://schemas.microsoft.com/office/drawing/2014/chartex" xmlns:cx1="http://schemas.microsoft.com/office/drawing/2015/9/8/chartex" xmlns:cx2="http://schemas.microsoft.com/office/drawing/2015/10/21/chartex" xmlns:cx3="http://schemas.microsoft.com/office/drawing/2016/5/9/chartex" xmlns:cx4="http://schemas.microsoft.com/office/drawing/2016/5/10/chartex" xmlns:cx5="http://schemas.microsoft.com/office/drawing/2016/5/11/chartex" xmlns:cx6="http://schemas.microsoft.com/office/drawing/2016/5/12/chartex" xmlns:cx7="http://schemas.microsoft.com/office/drawing/2016/5/13/chartex" xmlns:cx8="http://schemas.microsoft.com/office/drawing/2016/5/14/chartex" xmlns:mc="http://schemas.openxmlformats.org/markup-compatibility/2006" xmlns:aink="http://schemas.microsoft.com/office/drawing/2016/ink" xmlns:am3d="http://schemas.microsoft.com/office/drawing/2017/model3d" xmlns:o="urn:schemas-microsoft-com:office:office" xmlns:r="http://schemas.openxmlformats.org/officeDocument/2006/relationships" xmlns:m="http://schemas.openxmlformats.org/officeDocument/2006/math" xmlns:v="urn:schemas-microsoft-com:vml" xmlns:wp14="http://schemas.microsoft.com/office/word/2010/wordprocessingDrawing" xmlns:wp="http://schemas.openxmlformats.org/drawingml/2006/wordprocessingDrawing" xmlns:w10="urn:schemas-microsoft-com:office:word" xmlns:w="http://schemas.openxmlformats.org/wordprocessingml/2006/main" xmlns:w14="http://schemas.microsoft.com/office/word/2010/wordml" xmlns:w15="http://schemas.microsoft.com/office/word/2012/wordml" xmlns:w16cid="http://schemas.microsoft.com/office/word/2016/wordml/cid" xmlns:w16se="http://schemas.microsoft.com/office/word/2015/wordml/symex" xmlns:wpg="http://schemas.microsoft.com/office/word/2010/wordprocessingGroup" xmlns:wpi="http://schemas.microsoft.com/office/word/2010/wordprocessingInk" xmlns:wne="http://schemas.microsoft.com/office/word/2006/wordml" xmlns:wps="http://schemas.microsoft.com/office/word/2010/wordprocessingShape" mc:Ignorable="w14 w15 w16se w16cid wp14">
   <w:footnote w:type="separator" w:id="-1">
     <w:p/>
   </w:footnote>
@@ -409,7 +462,23 @@
           <w:sz w:val="16"/>
           <w:szCs w:val="16"/>
         </w:rPr>
-        <w:t xml:space="preserve"> Reddy Duvvuru </w:t>
+        <w:t xml:space="preserve"> Reddy </w:t>
+      </w:r>
+      <w:proofErr w:type="spellStart"/>
+      <w:r>
+        <w:rPr>
+          <w:sz w:val="16"/>
+          <w:szCs w:val="16"/>
+        </w:rPr>
+        <w:t>Duvvuru</w:t>
+      </w:r>
+      <w:proofErr w:type="spellEnd"/>
+      <w:r>
+        <w:rPr>
+          <w:sz w:val="16"/>
+          <w:szCs w:val="16"/>
+        </w:rPr>
+        <w:t xml:space="preserve"> </w:t>
       </w:r>
       <w:r>
         <w:rPr>
@@ -426,7 +495,7 @@
 </file>
 
 <file path=word/header1.xml><?xml version="1.0" encoding="utf-8"?>
-<w:hdr xmlns:wpc="http://schemas.microsoft.com/office/word/2010/wordprocessingCanvas" xmlns:cx="http://schemas.microsoft.com/office/drawing/2014/chartex" xmlns:cx1="http://schemas.microsoft.com/office/drawing/2015/9/8/chartex" xmlns:cx2="http://schemas.microsoft.com/office/drawing/2015/10/21/chartex" xmlns:cx3="http://schemas.microsoft.com/office/drawing/2016/5/9/chartex" xmlns:cx4="http://schemas.microsoft.com/office/drawing/2016/5/10/chartex" xmlns:cx5="http://schemas.microsoft.com/office/drawing/2016/5/11/chartex" xmlns:cx6="http://schemas.microsoft.com/office/drawing/2016/5/12/chartex" xmlns:cx7="http://schemas.microsoft.com/office/drawing/2016/5/13/chartex" xmlns:cx8="http://schemas.microsoft.com/office/drawing/2016/5/14/chartex" xmlns:mc="http://schemas.openxmlformats.org/markup-compatibility/2006" xmlns:aink="http://schemas.microsoft.com/office/drawing/2016/ink" xmlns:am3d="http://schemas.microsoft.com/office/drawing/2017/model3d" xmlns:o="urn:schemas-microsoft-com:office:office" xmlns:r="http://schemas.openxmlformats.org/officeDocument/2006/relationships" xmlns:m="http://schemas.openxmlformats.org/officeDocument/2006/math" xmlns:v="urn:schemas-microsoft-com:vml" xmlns:wp14="http://schemas.microsoft.com/office/word/2010/wordprocessingDrawing" xmlns:wp="http://schemas.openxmlformats.org/drawingml/2006/wordprocessingDrawing" xmlns:w10="urn:schemas-microsoft-com:office:word" xmlns:w="http://schemas.openxmlformats.org/wordprocessingml/2006/main" xmlns:w14="http://schemas.microsoft.com/office/word/2010/wordml" xmlns:w15="http://schemas.microsoft.com/office/word/2012/wordml" xmlns:w16cex="http://schemas.microsoft.com/office/word/2018/wordml/cex" xmlns:w16cid="http://schemas.microsoft.com/office/word/2016/wordml/cid" xmlns:w16="http://schemas.microsoft.com/office/word/2018/wordml" xmlns:w16se="http://schemas.microsoft.com/office/word/2015/wordml/symex" xmlns:wpg="http://schemas.microsoft.com/office/word/2010/wordprocessingGroup" xmlns:wpi="http://schemas.microsoft.com/office/word/2010/wordprocessingInk" xmlns:wne="http://schemas.microsoft.com/office/word/2006/wordml" xmlns:wps="http://schemas.microsoft.com/office/word/2010/wordprocessingShape" mc:Ignorable="w14 w15 w16se w16cid w16 w16cex wp14">
+<w:hdr xmlns:wpc="http://schemas.microsoft.com/office/word/2010/wordprocessingCanvas" xmlns:cx="http://schemas.microsoft.com/office/drawing/2014/chartex" xmlns:cx1="http://schemas.microsoft.com/office/drawing/2015/9/8/chartex" xmlns:cx2="http://schemas.microsoft.com/office/drawing/2015/10/21/chartex" xmlns:cx3="http://schemas.microsoft.com/office/drawing/2016/5/9/chartex" xmlns:cx4="http://schemas.microsoft.com/office/drawing/2016/5/10/chartex" xmlns:cx5="http://schemas.microsoft.com/office/drawing/2016/5/11/chartex" xmlns:cx6="http://schemas.microsoft.com/office/drawing/2016/5/12/chartex" xmlns:cx7="http://schemas.microsoft.com/office/drawing/2016/5/13/chartex" xmlns:cx8="http://schemas.microsoft.com/office/drawing/2016/5/14/chartex" xmlns:mc="http://schemas.openxmlformats.org/markup-compatibility/2006" xmlns:aink="http://schemas.microsoft.com/office/drawing/2016/ink" xmlns:am3d="http://schemas.microsoft.com/office/drawing/2017/model3d" xmlns:o="urn:schemas-microsoft-com:office:office" xmlns:r="http://schemas.openxmlformats.org/officeDocument/2006/relationships" xmlns:m="http://schemas.openxmlformats.org/officeDocument/2006/math" xmlns:v="urn:schemas-microsoft-com:vml" xmlns:wp14="http://schemas.microsoft.com/office/word/2010/wordprocessingDrawing" xmlns:wp="http://schemas.openxmlformats.org/drawingml/2006/wordprocessingDrawing" xmlns:w10="urn:schemas-microsoft-com:office:word" xmlns:w="http://schemas.openxmlformats.org/wordprocessingml/2006/main" xmlns:w14="http://schemas.microsoft.com/office/word/2010/wordml" xmlns:w15="http://schemas.microsoft.com/office/word/2012/wordml" xmlns:w16cid="http://schemas.microsoft.com/office/word/2016/wordml/cid" xmlns:w16se="http://schemas.microsoft.com/office/word/2015/wordml/symex" xmlns:wpg="http://schemas.microsoft.com/office/word/2010/wordprocessingGroup" xmlns:wpi="http://schemas.microsoft.com/office/word/2010/wordprocessingInk" xmlns:wne="http://schemas.microsoft.com/office/word/2006/wordml" xmlns:wps="http://schemas.microsoft.com/office/word/2010/wordprocessingShape" mc:Ignorable="w14 w15 w16se w16cid wp14">
   <w:p>
     <w:pPr>
       <w:framePr w:wrap="auto" w:vAnchor="text" w:hAnchor="margin" w:xAlign="right" w:y="1"/>
@@ -467,7 +536,7 @@
 </file>
 
 <file path=word/numbering.xml><?xml version="1.0" encoding="utf-8"?>
-<w:numbering xmlns:wpc="http://schemas.microsoft.com/office/word/2010/wordprocessingCanvas" xmlns:cx="http://schemas.microsoft.com/office/drawing/2014/chartex" xmlns:cx1="http://schemas.microsoft.com/office/drawing/2015/9/8/chartex" xmlns:cx2="http://schemas.microsoft.com/office/drawing/2015/10/21/chartex" xmlns:cx3="http://schemas.microsoft.com/office/drawing/2016/5/9/chartex" xmlns:cx4="http://schemas.microsoft.com/office/drawing/2016/5/10/chartex" xmlns:cx5="http://schemas.microsoft.com/office/drawing/2016/5/11/chartex" xmlns:cx6="http://schemas.microsoft.com/office/drawing/2016/5/12/chartex" xmlns:cx7="http://schemas.microsoft.com/office/drawing/2016/5/13/chartex" xmlns:cx8="http://schemas.microsoft.com/office/drawing/2016/5/14/chartex" xmlns:mc="http://schemas.openxmlformats.org/markup-compatibility/2006" xmlns:aink="http://schemas.microsoft.com/office/drawing/2016/ink" xmlns:am3d="http://schemas.microsoft.com/office/drawing/2017/model3d" xmlns:o="urn:schemas-microsoft-com:office:office" xmlns:r="http://schemas.openxmlformats.org/officeDocument/2006/relationships" xmlns:m="http://schemas.openxmlformats.org/officeDocument/2006/math" xmlns:v="urn:schemas-microsoft-com:vml" xmlns:wp14="http://schemas.microsoft.com/office/word/2010/wordprocessingDrawing" xmlns:wp="http://schemas.openxmlformats.org/drawingml/2006/wordprocessingDrawing" xmlns:w10="urn:schemas-microsoft-com:office:word" xmlns:w="http://schemas.openxmlformats.org/wordprocessingml/2006/main" xmlns:w14="http://schemas.microsoft.com/office/word/2010/wordml" xmlns:w15="http://schemas.microsoft.com/office/word/2012/wordml" xmlns:w16cex="http://schemas.microsoft.com/office/word/2018/wordml/cex" xmlns:w16cid="http://schemas.microsoft.com/office/word/2016/wordml/cid" xmlns:w16="http://schemas.microsoft.com/office/word/2018/wordml" xmlns:w16se="http://schemas.microsoft.com/office/word/2015/wordml/symex" xmlns:wpg="http://schemas.microsoft.com/office/word/2010/wordprocessingGroup" xmlns:wpi="http://schemas.microsoft.com/office/word/2010/wordprocessingInk" xmlns:wne="http://schemas.microsoft.com/office/word/2006/wordml" xmlns:wps="http://schemas.microsoft.com/office/word/2010/wordprocessingShape" mc:Ignorable="w14 w15 w16se w16cid w16 w16cex wp14">
+<w:numbering xmlns:wpc="http://schemas.microsoft.com/office/word/2010/wordprocessingCanvas" xmlns:cx="http://schemas.microsoft.com/office/drawing/2014/chartex" xmlns:cx1="http://schemas.microsoft.com/office/drawing/2015/9/8/chartex" xmlns:cx2="http://schemas.microsoft.com/office/drawing/2015/10/21/chartex" xmlns:cx3="http://schemas.microsoft.com/office/drawing/2016/5/9/chartex" xmlns:cx4="http://schemas.microsoft.com/office/drawing/2016/5/10/chartex" xmlns:cx5="http://schemas.microsoft.com/office/drawing/2016/5/11/chartex" xmlns:cx6="http://schemas.microsoft.com/office/drawing/2016/5/12/chartex" xmlns:cx7="http://schemas.microsoft.com/office/drawing/2016/5/13/chartex" xmlns:cx8="http://schemas.microsoft.com/office/drawing/2016/5/14/chartex" xmlns:mc="http://schemas.openxmlformats.org/markup-compatibility/2006" xmlns:aink="http://schemas.microsoft.com/office/drawing/2016/ink" xmlns:am3d="http://schemas.microsoft.com/office/drawing/2017/model3d" xmlns:o="urn:schemas-microsoft-com:office:office" xmlns:r="http://schemas.openxmlformats.org/officeDocument/2006/relationships" xmlns:m="http://schemas.openxmlformats.org/officeDocument/2006/math" xmlns:v="urn:schemas-microsoft-com:vml" xmlns:wp14="http://schemas.microsoft.com/office/word/2010/wordprocessingDrawing" xmlns:wp="http://schemas.openxmlformats.org/drawingml/2006/wordprocessingDrawing" xmlns:w10="urn:schemas-microsoft-com:office:word" xmlns:w="http://schemas.openxmlformats.org/wordprocessingml/2006/main" xmlns:w14="http://schemas.microsoft.com/office/word/2010/wordml" xmlns:w15="http://schemas.microsoft.com/office/word/2012/wordml" xmlns:w16cid="http://schemas.microsoft.com/office/word/2016/wordml/cid" xmlns:w16se="http://schemas.microsoft.com/office/word/2015/wordml/symex" xmlns:wpg="http://schemas.microsoft.com/office/word/2010/wordprocessingGroup" xmlns:wpi="http://schemas.microsoft.com/office/word/2010/wordprocessingInk" xmlns:wne="http://schemas.microsoft.com/office/word/2006/wordml" xmlns:wps="http://schemas.microsoft.com/office/word/2010/wordprocessingShape" mc:Ignorable="w14 w15 w16se w16cid wp14">
   <w:abstractNum w:abstractNumId="0" w15:restartNumberingAfterBreak="0">
     <w:nsid w:val="FFFFFF1D"/>
     <w:multiLevelType w:val="multilevel"/>
@@ -2020,7 +2089,7 @@
 </file>
 
 <file path=word/styles.xml><?xml version="1.0" encoding="utf-8"?>
-<w:styles xmlns:mc="http://schemas.openxmlformats.org/markup-compatibility/2006" xmlns:r="http://schemas.openxmlformats.org/officeDocument/2006/relationships" xmlns:w="http://schemas.openxmlformats.org/wordprocessingml/2006/main" xmlns:w14="http://schemas.microsoft.com/office/word/2010/wordml" xmlns:w15="http://schemas.microsoft.com/office/word/2012/wordml" xmlns:w16cex="http://schemas.microsoft.com/office/word/2018/wordml/cex" xmlns:w16cid="http://schemas.microsoft.com/office/word/2016/wordml/cid" xmlns:w16="http://schemas.microsoft.com/office/word/2018/wordml" xmlns:w16se="http://schemas.microsoft.com/office/word/2015/wordml/symex" mc:Ignorable="w14 w15 w16se w16cid w16 w16cex">
+<w:styles xmlns:mc="http://schemas.openxmlformats.org/markup-compatibility/2006" xmlns:r="http://schemas.openxmlformats.org/officeDocument/2006/relationships" xmlns:w="http://schemas.openxmlformats.org/wordprocessingml/2006/main" xmlns:w14="http://schemas.microsoft.com/office/word/2010/wordml" xmlns:w15="http://schemas.microsoft.com/office/word/2012/wordml" xmlns:w16cid="http://schemas.microsoft.com/office/word/2016/wordml/cid" xmlns:w16se="http://schemas.microsoft.com/office/word/2015/wordml/symex" mc:Ignorable="w14 w15 w16se w16cid">
   <w:docDefaults>
     <w:rPrDefault>
       <w:rPr>
@@ -2030,7 +2099,7 @@
     </w:rPrDefault>
     <w:pPrDefault/>
   </w:docDefaults>
-  <w:latentStyles w:defLockedState="0" w:defUIPriority="0" w:defSemiHidden="0" w:defUnhideWhenUsed="0" w:defQFormat="0" w:count="376">
+  <w:latentStyles w:defLockedState="0" w:defUIPriority="0" w:defSemiHidden="0" w:defUnhideWhenUsed="0" w:defQFormat="0" w:count="377">
     <w:lsdException w:name="Normal" w:qFormat="1"/>
     <w:lsdException w:name="heading 1" w:uiPriority="9" w:qFormat="1"/>
     <w:lsdException w:name="heading 2" w:uiPriority="9" w:qFormat="1"/>
@@ -2048,6 +2117,7 @@
     <w:lsdException w:name="Strong" w:qFormat="1"/>
     <w:lsdException w:name="Emphasis" w:qFormat="1"/>
     <w:lsdException w:name="HTML Keyboard" w:semiHidden="1" w:unhideWhenUsed="1"/>
+    <w:lsdException w:name="HTML Variable" w:semiHidden="1" w:unhideWhenUsed="1"/>
     <w:lsdException w:name="annotation subject" w:semiHidden="1" w:unhideWhenUsed="1"/>
     <w:lsdException w:name="No List" w:semiHidden="1" w:unhideWhenUsed="1"/>
     <w:lsdException w:name="Outline List 1" w:semiHidden="1" w:unhideWhenUsed="1"/>
@@ -2090,10 +2160,11 @@
     <w:lsdException w:name="Table Contemporary" w:semiHidden="1" w:unhideWhenUsed="1"/>
     <w:lsdException w:name="Table Elegant" w:semiHidden="1" w:unhideWhenUsed="1"/>
     <w:lsdException w:name="Table Professional" w:semiHidden="1" w:unhideWhenUsed="1"/>
+    <w:lsdException w:name="Table Subtle 1" w:semiHidden="1" w:unhideWhenUsed="1"/>
     <w:lsdException w:name="Table Subtle 2" w:semiHidden="1" w:unhideWhenUsed="1"/>
     <w:lsdException w:name="Table Web 1" w:semiHidden="1" w:unhideWhenUsed="1"/>
+    <w:lsdException w:name="Table Web 2" w:semiHidden="1" w:unhideWhenUsed="1"/>
     <w:lsdException w:name="Balloon Text" w:semiHidden="1" w:unhideWhenUsed="1"/>
-    <w:lsdException w:name="Table Theme" w:semiHidden="1" w:unhideWhenUsed="1"/>
     <w:lsdException w:name="Placeholder Text" w:semiHidden="1"/>
     <w:lsdException w:name="No Spacing" w:qFormat="1"/>
     <w:lsdException w:name="Light Shading"/>
@@ -2314,6 +2385,7 @@
     <w:lsdException w:name="Hashtag" w:semiHidden="1" w:uiPriority="99" w:unhideWhenUsed="1"/>
     <w:lsdException w:name="Unresolved Mention" w:semiHidden="1" w:uiPriority="99" w:unhideWhenUsed="1"/>
     <w:lsdException w:name="Smart Link" w:semiHidden="1" w:uiPriority="99" w:unhideWhenUsed="1"/>
+    <w:lsdException w:name="Smart Link Error" w:semiHidden="1" w:uiPriority="99" w:unhideWhenUsed="1"/>
   </w:latentStyles>
   <w:style w:type="paragraph" w:default="1" w:styleId="Normal">
     <w:name w:val="Normal"/>
@@ -3270,7 +3342,7 @@
 </file>
 
 <file path=customXml/itemProps1.xml><?xml version="1.0" encoding="utf-8"?>
-<ds:datastoreItem xmlns:ds="http://schemas.openxmlformats.org/officeDocument/2006/customXml" ds:itemID="{ECEE40FB-13DA-734D-9368-62555CA6B457}">
+<ds:datastoreItem xmlns:ds="http://schemas.openxmlformats.org/officeDocument/2006/customXml" ds:itemID="{DB61EDD4-C5FB-49EC-AF55-7FD371A51180}">
   <ds:schemaRefs>
     <ds:schemaRef ds:uri="http://schemas.openxmlformats.org/officeDocument/2006/bibliography"/>
   </ds:schemaRefs>

</xml_diff>

<commit_message>
technical approach section updated
</commit_message>
<xml_diff>
--- a/FinalReport.docx
+++ b/FinalReport.docx
@@ -65,10 +65,7 @@
         <w:t>The project was to create a reinforcement learning agent to be deployed inside the Wumpus world.</w:t>
       </w:r>
       <w:r>
-        <w:t xml:space="preserve"> </w:t>
-      </w:r>
-      <w:r>
-        <w:t xml:space="preserve">Reinforcement learning allows the agent to explore its environment and learn while executing actions. The </w:t>
+        <w:t xml:space="preserve"> Reinforcement learning allows the agent to explore its environment and learn while executing actions. The </w:t>
       </w:r>
       <w:r>
         <w:t xml:space="preserve">agent </w:t>
@@ -76,8 +73,6 @@
       <w:r>
         <w:t xml:space="preserve">can </w:t>
       </w:r>
-      <w:bookmarkStart w:id="0" w:name="_GoBack"/>
-      <w:bookmarkEnd w:id="0"/>
       <w:r>
         <w:t>access prior knowledge about a state when faced with the same situation in a later episode. These situations are stored in q-table.</w:t>
       </w:r>
@@ -87,7 +82,7 @@
       <w:pPr>
         <w:pStyle w:val="IndexTerms"/>
       </w:pPr>
-      <w:bookmarkStart w:id="1" w:name="PointTmp"/>
+      <w:bookmarkStart w:id="0" w:name="PointTmp"/>
       <w:r>
         <w:rPr>
           <w:i/>
@@ -103,7 +98,7 @@
       </w:r>
     </w:p>
     <w:p/>
-    <w:bookmarkEnd w:id="1"/>
+    <w:bookmarkEnd w:id="0"/>
     <w:p>
       <w:pPr>
         <w:pStyle w:val="Heading1"/>
@@ -186,7 +181,21 @@
         <w:t xml:space="preserve">The goal of the game is for the agent to collect the gold then climb out of the cave while avoiding the Wumpus agent. </w:t>
       </w:r>
       <w:r>
-        <w:t xml:space="preserve">If our agent enters a location where a Wumpus is, our agent will parish and the game will end. However, if the agent senses there is a Wumpus in that location before it enters it, our agent can shoot the Wumpus and the Wumpus will parish making that location safe for our agent. </w:t>
+        <w:t xml:space="preserve">If our agent enters a location where a Wumpus is, our agent will parish and the game will end. </w:t>
+      </w:r>
+      <w:commentRangeStart w:id="1"/>
+      <w:r>
+        <w:t>However, if the agent senses there is a Wumpus in that location before it enters it,</w:t>
+      </w:r>
+      <w:commentRangeEnd w:id="1"/>
+      <w:r>
+        <w:rPr>
+          <w:rStyle w:val="CommentReference"/>
+        </w:rPr>
+        <w:commentReference w:id="1"/>
+      </w:r>
+      <w:r>
+        <w:t xml:space="preserve"> our agent can shoot the Wumpus and the Wumpus will parish making that location safe for our agent. </w:t>
       </w:r>
       <w:r>
         <w:t xml:space="preserve">If our agent’s sensors were wrong and there was no Wumpus in that location, then our agent loses points from the overall score. Our agent must also avoid falling </w:t>
@@ -211,9 +220,21 @@
     </w:p>
     <w:p>
       <w:pPr>
+        <w:rPr>
+          <w:smallCaps/>
+          <w:kern w:val="28"/>
+        </w:rPr>
+      </w:pPr>
+      <w:r>
+        <w:br w:type="page"/>
+      </w:r>
+    </w:p>
+    <w:p>
+      <w:pPr>
         <w:pStyle w:val="Heading1"/>
       </w:pPr>
       <w:r>
+        <w:lastRenderedPageBreak/>
         <w:t>technical Approach</w:t>
       </w:r>
     </w:p>
@@ -222,6 +243,257 @@
         <w:pStyle w:val="Heading2"/>
       </w:pPr>
       <w:r>
+        <w:t>Environment</w:t>
+      </w:r>
+    </w:p>
+    <w:p>
+      <w:pPr>
+        <w:ind w:firstLine="202"/>
+      </w:pPr>
+      <w:r>
+        <w:t>The environment was constructed to be simple.</w:t>
+      </w:r>
+      <w:r>
+        <w:t xml:space="preserve"> </w:t>
+      </w:r>
+      <w:r>
+        <w:t>The basic environment consists of a 4x4 grid containing a Wumpus</w:t>
+      </w:r>
+      <w:r>
+        <w:t xml:space="preserve"> and 3 pits</w:t>
+      </w:r>
+      <w:r>
+        <w:t>, and gold</w:t>
+      </w:r>
+      <w:r>
+        <w:t>. The locations of these</w:t>
+      </w:r>
+      <w:r>
+        <w:t>, as well as the starting location of the agent</w:t>
+      </w:r>
+      <w:r>
+        <w:t xml:space="preserve"> are randomized</w:t>
+      </w:r>
+      <w:r>
+        <w:t xml:space="preserve"> for every run.</w:t>
+      </w:r>
+      <w:r>
+        <w:t xml:space="preserve"> </w:t>
+      </w:r>
+    </w:p>
+    <w:p>
+      <w:r>
+        <w:tab/>
+      </w:r>
+      <w:r>
+        <w:t xml:space="preserve">The agent </w:t>
+      </w:r>
+      <w:r>
+        <w:t>can</w:t>
+      </w:r>
+      <w:r>
+        <w:t xml:space="preserve"> move </w:t>
+      </w:r>
+      <w:r>
+        <w:t xml:space="preserve">either vertically or horizontally, one location at a time. </w:t>
+      </w:r>
+      <w:r>
+        <w:t xml:space="preserve">When </w:t>
+      </w:r>
+      <w:r>
+        <w:t xml:space="preserve">the agent approaches </w:t>
+      </w:r>
+      <w:r>
+        <w:t>a location adjacent to either a Wumpus or a pit</w:t>
+      </w:r>
+      <w:commentRangeStart w:id="2"/>
+      <w:r>
+        <w:t xml:space="preserve">, the agent may detect that the respective obstacle is nearby. </w:t>
+      </w:r>
+      <w:commentRangeEnd w:id="2"/>
+      <w:r>
+        <w:rPr>
+          <w:rStyle w:val="CommentReference"/>
+        </w:rPr>
+        <w:commentReference w:id="2"/>
+      </w:r>
+      <w:r>
+        <w:t xml:space="preserve">The agent can use this information to move around the obstacle. </w:t>
+      </w:r>
+      <w:r>
+        <w:t>For any action that the agent makes, there is 40% chance of a different, random decision being made instead of the optimal action.</w:t>
+      </w:r>
+    </w:p>
+    <w:p>
+      <w:pPr>
+        <w:ind w:firstLine="202"/>
+      </w:pPr>
+      <w:r>
+        <w:t>Additionally, if the agent detects</w:t>
+      </w:r>
+      <w:r>
+        <w:t xml:space="preserve"> a Wumpus, the agent can choose to shoot the Wumpus with an arrow. This action would make the location safe for the agent to travel to</w:t>
+      </w:r>
+      <w:r>
+        <w:t xml:space="preserve"> as long as a pit does not exist in the safe location. In order to kill the Wumpus </w:t>
+      </w:r>
+      <w:r>
+        <w:t>successfully</w:t>
+      </w:r>
+      <w:r>
+        <w:t xml:space="preserve">, the agent must </w:t>
+      </w:r>
+      <w:r>
+        <w:t>be facing the proper direction when shooting the arrow.</w:t>
+      </w:r>
+      <w:r>
+        <w:t xml:space="preserve"> The agent must also have at least one remaining arrow in order to kill the Wumpus.</w:t>
+      </w:r>
+    </w:p>
+    <w:p>
+      <w:pPr>
+        <w:ind w:firstLine="202"/>
+      </w:pPr>
+      <w:r>
+        <w:t xml:space="preserve">The environment for the Wumpus world within the game can be viewed as a grid. </w:t>
+      </w:r>
+      <w:r>
+        <w:t>“</w:t>
+      </w:r>
+      <w:r>
+        <w:t>W</w:t>
+      </w:r>
+      <w:r>
+        <w:t>”</w:t>
+      </w:r>
+      <w:r>
+        <w:t xml:space="preserve"> represents the Wumpus, </w:t>
+      </w:r>
+      <w:r>
+        <w:t>“</w:t>
+      </w:r>
+      <w:r>
+        <w:t>0</w:t>
+      </w:r>
+      <w:r>
+        <w:t>”</w:t>
+      </w:r>
+      <w:r>
+        <w:t xml:space="preserve"> represents the pits, </w:t>
+      </w:r>
+      <w:r>
+        <w:t>“</w:t>
+      </w:r>
+      <w:r>
+        <w:t>G</w:t>
+      </w:r>
+      <w:r>
+        <w:t>”</w:t>
+      </w:r>
+      <w:r>
+        <w:t xml:space="preserve"> represents the gold, and the </w:t>
+      </w:r>
+      <w:r>
+        <w:t>“</w:t>
+      </w:r>
+      <w:r>
+        <w:t>X</w:t>
+      </w:r>
+      <w:r>
+        <w:t>”</w:t>
+      </w:r>
+      <w:r>
+        <w:t xml:space="preserve"> is the agent’s current location. All other locations are represented with a </w:t>
+      </w:r>
+      <w:r>
+        <w:t>“.”.</w:t>
+      </w:r>
+    </w:p>
+    <w:p>
+      <w:pPr>
+        <w:pStyle w:val="Heading2"/>
+      </w:pPr>
+      <w:r>
+        <w:t>Rewards</w:t>
+      </w:r>
+    </w:p>
+    <w:p>
+      <w:pPr>
+        <w:ind w:firstLine="202"/>
+      </w:pPr>
+      <w:r>
+        <w:t>There are two ways in which the agent could possibly be kille</w:t>
+      </w:r>
+      <w:r>
+        <w:t xml:space="preserve">d. The agent could either fall down a pit or be eaten by a Wumpus. </w:t>
+      </w:r>
+      <w:r>
+        <w:t>F</w:t>
+      </w:r>
+      <w:r>
+        <w:t>or this to occur, the agent would have to travel to the location of a pit or a living Wumpus.</w:t>
+      </w:r>
+      <w:r>
+        <w:t xml:space="preserve"> The agent’s death ends the game and results in a reward of -1000 points. </w:t>
+      </w:r>
+    </w:p>
+    <w:p>
+      <w:pPr>
+        <w:ind w:firstLine="202"/>
+      </w:pPr>
+      <w:r>
+        <w:t xml:space="preserve">When approaching a Wumpus, the agent may detect that the Wumpus is nearby and choose to shoot the Wumpus. The agent must aim an arrow </w:t>
+      </w:r>
+      <w:r>
+        <w:t xml:space="preserve">towards the Wumpus in order to kill it. If the agent shoots an arrow and misses the Wumpus, the reward is -10 points. Alternatively, if the agent is successful in killing the Wumpus, the reward is +10 points. </w:t>
+      </w:r>
+    </w:p>
+    <w:p>
+      <w:pPr>
+        <w:ind w:firstLine="202"/>
+      </w:pPr>
+      <w:r>
+        <w:t xml:space="preserve">Other than the death of the agent, the other way to end the </w:t>
+      </w:r>
+      <w:r>
+        <w:t>game is to win by successfully finding the gold on the map</w:t>
+      </w:r>
+      <w:r>
+        <w:t xml:space="preserve"> and picking it up</w:t>
+      </w:r>
+      <w:r>
+        <w:t>. By finding</w:t>
+      </w:r>
+      <w:r>
+        <w:t xml:space="preserve"> and retrieving</w:t>
+      </w:r>
+      <w:r>
+        <w:t xml:space="preserve"> the gold, the agent receives +100 points and </w:t>
+      </w:r>
+      <w:r>
+        <w:t>successfully wins the game.</w:t>
+      </w:r>
+    </w:p>
+    <w:p>
+      <w:pPr>
+        <w:ind w:firstLine="202"/>
+      </w:pPr>
+      <w:r>
+        <w:t>Moving in any direction or not moving at all will lead to a reward of -1 points for every turn (unless the above re</w:t>
+      </w:r>
+      <w:r>
+        <w:t>w</w:t>
+      </w:r>
+      <w:r>
+        <w:t>ard requirements are fulfilled).</w:t>
+      </w:r>
+    </w:p>
+    <w:p/>
+    <w:p>
+      <w:pPr>
+        <w:pStyle w:val="Heading2"/>
+      </w:pPr>
+      <w:r>
         <w:t>Q-Learning</w:t>
       </w:r>
     </w:p>
@@ -230,41 +502,86 @@
         <w:ind w:firstLine="202"/>
       </w:pPr>
       <w:r>
-        <w:t xml:space="preserve">The actions stored inside the q-table are moving up, moving down, moving left, moving right, shooting the arrow up, shooting the arrow down, shooting the arrow to the right, and shooting the arrow to the left. </w:t>
-      </w:r>
-    </w:p>
-    <w:p>
-      <w:pPr>
-        <w:pStyle w:val="Heading2"/>
-      </w:pPr>
-      <w:r>
-        <w:t>Environment</w:t>
-      </w:r>
-    </w:p>
-    <w:p>
-      <w:r>
-        <w:t>The environment was constructed to be simple.</w:t>
+        <w:t>The actions stored inside the q-table are moving up, moving down, moving left, moving right, shooting the arrow up, shooting the arrow down, shooting the arrow to the right, and shooting the arrow to the left.</w:t>
       </w:r>
       <w:r>
         <w:t xml:space="preserve"> </w:t>
       </w:r>
       <w:r>
-        <w:t>The basic environment consists of a 4x4 grid containing a Wumpus</w:t>
-      </w:r>
-      <w:r>
-        <w:t xml:space="preserve"> and 3 pits</w:t>
-      </w:r>
-      <w:r>
-        <w:t>, and gold</w:t>
-      </w:r>
-      <w:r>
-        <w:t>. The locations of these</w:t>
-      </w:r>
-      <w:r>
-        <w:t>, as well as the starting location of the agent</w:t>
-      </w:r>
-      <w:r>
-        <w:t xml:space="preserve"> are randomized. </w:t>
+        <w:t>While the agent still has arrows, the agent may choose to shoot, otherwise, the agent will not shoot.</w:t>
+      </w:r>
+    </w:p>
+    <w:p>
+      <w:pPr>
+        <w:ind w:firstLine="202"/>
+      </w:pPr>
+      <w:r>
+        <w:t xml:space="preserve">The qtable </w:t>
+      </w:r>
+      <w:r>
+        <w:t xml:space="preserve">is a matrix that stores information regarding </w:t>
+      </w:r>
+      <w:r>
+        <w:t xml:space="preserve">regarding which actions should be performed depending on </w:t>
+      </w:r>
+      <w:r>
+        <w:t>the agent’s state and sensory information</w:t>
+      </w:r>
+      <w:r>
+        <w:t xml:space="preserve">. As the agent progresses through the game, if the </w:t>
+      </w:r>
+      <w:r>
+        <w:t xml:space="preserve">agent encounters a situation that is stored in the qtable, it can use this information </w:t>
+      </w:r>
+      <w:r>
+        <w:t xml:space="preserve">to select the best course of action. Once this action has been made and the reward for the action is received, </w:t>
+      </w:r>
+      <w:r>
+        <w:t>the qtable will update to reflect this</w:t>
+      </w:r>
+      <w:r>
+        <w:t xml:space="preserve"> received</w:t>
+      </w:r>
+      <w:r>
+        <w:t xml:space="preserve"> reward.</w:t>
+      </w:r>
+    </w:p>
+    <w:p>
+      <w:pPr>
+        <w:ind w:firstLine="202"/>
+      </w:pPr>
+      <w:r>
+        <w:tab/>
+        <w:t xml:space="preserve">If the current state of the agent does not exist within the qtable, then the state must be added. This is done </w:t>
+      </w:r>
+      <w:r>
+        <w:t xml:space="preserve">by </w:t>
+      </w:r>
+      <w:r>
+        <w:t xml:space="preserve">checking all the different actions </w:t>
+      </w:r>
+      <w:r>
+        <w:t xml:space="preserve">that the agent could perform in the current state </w:t>
+      </w:r>
+      <w:r>
+        <w:t xml:space="preserve">and determining which would provide the best reward. </w:t>
+      </w:r>
+      <w:r>
+        <w:t>This information, along with the received reward is stored in the qtable for the next time the agent encounters this situation.</w:t>
+      </w:r>
+      <w:bookmarkStart w:id="3" w:name="_GoBack"/>
+      <w:bookmarkEnd w:id="3"/>
+    </w:p>
+    <w:p/>
+    <w:p>
+      <w:pPr>
+        <w:rPr>
+          <w:smallCaps/>
+          <w:kern w:val="28"/>
+        </w:rPr>
+      </w:pPr>
+      <w:r>
+        <w:br w:type="page"/>
       </w:r>
     </w:p>
     <w:p>
@@ -272,26 +589,60 @@
         <w:pStyle w:val="Heading1"/>
       </w:pPr>
       <w:r>
+        <w:lastRenderedPageBreak/>
         <w:t>Results</w:t>
       </w:r>
     </w:p>
     <w:p>
       <w:pPr>
+        <w:rPr>
+          <w:smallCaps/>
+          <w:kern w:val="28"/>
+        </w:rPr>
+      </w:pPr>
+      <w:r>
+        <w:br w:type="page"/>
+      </w:r>
+    </w:p>
+    <w:p>
+      <w:pPr>
         <w:pStyle w:val="Heading1"/>
       </w:pPr>
       <w:r>
+        <w:lastRenderedPageBreak/>
         <w:t>Conclusion</w:t>
       </w:r>
     </w:p>
     <w:p>
       <w:pPr>
+        <w:rPr>
+          <w:smallCaps/>
+          <w:kern w:val="28"/>
+        </w:rPr>
+      </w:pPr>
+      <w:r>
+        <w:br w:type="page"/>
+      </w:r>
+    </w:p>
+    <w:p>
+      <w:pPr>
         <w:pStyle w:val="Heading1"/>
       </w:pPr>
       <w:r>
+        <w:lastRenderedPageBreak/>
         <w:t>Team Effectiveness</w:t>
       </w:r>
     </w:p>
+    <w:p>
+      <w:pPr>
+        <w:pStyle w:val="Heading1"/>
+      </w:pPr>
+      <w:r>
+        <w:t>References</w:t>
+      </w:r>
+    </w:p>
     <w:p/>
+    <w:p/>
     <w:p>
       <w:pPr>
         <w:pStyle w:val="Text"/>
@@ -303,8 +654,8 @@
       </w:pPr>
     </w:p>
     <w:sectPr>
-      <w:headerReference w:type="default" r:id="rId8"/>
-      <w:footerReference w:type="default" r:id="rId9"/>
+      <w:headerReference w:type="default" r:id="rId11"/>
+      <w:footerReference w:type="default" r:id="rId12"/>
       <w:type w:val="continuous"/>
       <w:pgSz w:w="12240" w:h="15840" w:code="1"/>
       <w:pgMar w:top="1008" w:right="936" w:bottom="1008" w:left="936" w:header="432" w:footer="432" w:gutter="0"/>
@@ -312,6 +663,57 @@
     </w:sectPr>
   </w:body>
 </w:document>
+</file>
+
+<file path=word/comments.xml><?xml version="1.0" encoding="utf-8"?>
+<w:comments xmlns:wpc="http://schemas.microsoft.com/office/word/2010/wordprocessingCanvas" xmlns:cx="http://schemas.microsoft.com/office/drawing/2014/chartex" xmlns:cx1="http://schemas.microsoft.com/office/drawing/2015/9/8/chartex" xmlns:cx2="http://schemas.microsoft.com/office/drawing/2015/10/21/chartex" xmlns:cx3="http://schemas.microsoft.com/office/drawing/2016/5/9/chartex" xmlns:cx4="http://schemas.microsoft.com/office/drawing/2016/5/10/chartex" xmlns:cx5="http://schemas.microsoft.com/office/drawing/2016/5/11/chartex" xmlns:cx6="http://schemas.microsoft.com/office/drawing/2016/5/12/chartex" xmlns:cx7="http://schemas.microsoft.com/office/drawing/2016/5/13/chartex" xmlns:cx8="http://schemas.microsoft.com/office/drawing/2016/5/14/chartex" xmlns:mc="http://schemas.openxmlformats.org/markup-compatibility/2006" xmlns:aink="http://schemas.microsoft.com/office/drawing/2016/ink" xmlns:am3d="http://schemas.microsoft.com/office/drawing/2017/model3d" xmlns:o="urn:schemas-microsoft-com:office:office" xmlns:r="http://schemas.openxmlformats.org/officeDocument/2006/relationships" xmlns:m="http://schemas.openxmlformats.org/officeDocument/2006/math" xmlns:v="urn:schemas-microsoft-com:vml" xmlns:wp14="http://schemas.microsoft.com/office/word/2010/wordprocessingDrawing" xmlns:wp="http://schemas.openxmlformats.org/drawingml/2006/wordprocessingDrawing" xmlns:w10="urn:schemas-microsoft-com:office:word" xmlns:w="http://schemas.openxmlformats.org/wordprocessingml/2006/main" xmlns:w14="http://schemas.microsoft.com/office/word/2010/wordml" xmlns:w15="http://schemas.microsoft.com/office/word/2012/wordml" xmlns:w16cid="http://schemas.microsoft.com/office/word/2016/wordml/cid" xmlns:w16se="http://schemas.microsoft.com/office/word/2015/wordml/symex" xmlns:wpg="http://schemas.microsoft.com/office/word/2010/wordprocessingGroup" xmlns:wpi="http://schemas.microsoft.com/office/word/2010/wordprocessingInk" xmlns:wne="http://schemas.microsoft.com/office/word/2006/wordml" xmlns:wps="http://schemas.microsoft.com/office/word/2010/wordprocessingShape" mc:Ignorable="w14 w15 w16se w16cid wp14">
+  <w:comment w:id="1" w:author="Abdul Zindani" w:date="2020-04-27T20:23:00Z" w:initials="AZ">
+    <w:p>
+      <w:pPr>
+        <w:pStyle w:val="CommentText"/>
+      </w:pPr>
+      <w:r>
+        <w:rPr>
+          <w:rStyle w:val="CommentReference"/>
+        </w:rPr>
+        <w:annotationRef/>
+      </w:r>
+      <w:r>
+        <w:t>Discuss sensors, breeze, stench, etc</w:t>
+      </w:r>
+    </w:p>
+  </w:comment>
+  <w:comment w:id="2" w:author="Abdul Zindani" w:date="2020-04-27T20:29:00Z" w:initials="AZ">
+    <w:p>
+      <w:pPr>
+        <w:pStyle w:val="CommentText"/>
+      </w:pPr>
+      <w:r>
+        <w:rPr>
+          <w:rStyle w:val="CommentReference"/>
+        </w:rPr>
+        <w:annotationRef/>
+      </w:r>
+      <w:r>
+        <w:t>Sensor accuracy</w:t>
+      </w:r>
+    </w:p>
+  </w:comment>
+</w:comments>
+</file>
+
+<file path=word/commentsExtended.xml><?xml version="1.0" encoding="utf-8"?>
+<w15:commentsEx xmlns:wpc="http://schemas.microsoft.com/office/word/2010/wordprocessingCanvas" xmlns:cx="http://schemas.microsoft.com/office/drawing/2014/chartex" xmlns:cx1="http://schemas.microsoft.com/office/drawing/2015/9/8/chartex" xmlns:cx2="http://schemas.microsoft.com/office/drawing/2015/10/21/chartex" xmlns:cx3="http://schemas.microsoft.com/office/drawing/2016/5/9/chartex" xmlns:cx4="http://schemas.microsoft.com/office/drawing/2016/5/10/chartex" xmlns:cx5="http://schemas.microsoft.com/office/drawing/2016/5/11/chartex" xmlns:cx6="http://schemas.microsoft.com/office/drawing/2016/5/12/chartex" xmlns:cx7="http://schemas.microsoft.com/office/drawing/2016/5/13/chartex" xmlns:cx8="http://schemas.microsoft.com/office/drawing/2016/5/14/chartex" xmlns:mc="http://schemas.openxmlformats.org/markup-compatibility/2006" xmlns:aink="http://schemas.microsoft.com/office/drawing/2016/ink" xmlns:am3d="http://schemas.microsoft.com/office/drawing/2017/model3d" xmlns:o="urn:schemas-microsoft-com:office:office" xmlns:r="http://schemas.openxmlformats.org/officeDocument/2006/relationships" xmlns:m="http://schemas.openxmlformats.org/officeDocument/2006/math" xmlns:v="urn:schemas-microsoft-com:vml" xmlns:wp14="http://schemas.microsoft.com/office/word/2010/wordprocessingDrawing" xmlns:wp="http://schemas.openxmlformats.org/drawingml/2006/wordprocessingDrawing" xmlns:w10="urn:schemas-microsoft-com:office:word" xmlns:w="http://schemas.openxmlformats.org/wordprocessingml/2006/main" xmlns:w14="http://schemas.microsoft.com/office/word/2010/wordml" xmlns:w15="http://schemas.microsoft.com/office/word/2012/wordml" xmlns:w16cid="http://schemas.microsoft.com/office/word/2016/wordml/cid" xmlns:w16se="http://schemas.microsoft.com/office/word/2015/wordml/symex" xmlns:wpg="http://schemas.microsoft.com/office/word/2010/wordprocessingGroup" xmlns:wpi="http://schemas.microsoft.com/office/word/2010/wordprocessingInk" xmlns:wne="http://schemas.microsoft.com/office/word/2006/wordml" xmlns:wps="http://schemas.microsoft.com/office/word/2010/wordprocessingShape" mc:Ignorable="w14 w15 w16se w16cid wp14">
+  <w15:commentEx w15:paraId="5F9712C9" w15:done="0"/>
+  <w15:commentEx w15:paraId="5B6CFDEE" w15:done="0"/>
+</w15:commentsEx>
+</file>
+
+<file path=word/commentsIds.xml><?xml version="1.0" encoding="utf-8"?>
+<w16cid:commentsIds xmlns:wpc="http://schemas.microsoft.com/office/word/2010/wordprocessingCanvas" xmlns:cx="http://schemas.microsoft.com/office/drawing/2014/chartex" xmlns:cx1="http://schemas.microsoft.com/office/drawing/2015/9/8/chartex" xmlns:cx2="http://schemas.microsoft.com/office/drawing/2015/10/21/chartex" xmlns:cx3="http://schemas.microsoft.com/office/drawing/2016/5/9/chartex" xmlns:cx4="http://schemas.microsoft.com/office/drawing/2016/5/10/chartex" xmlns:cx5="http://schemas.microsoft.com/office/drawing/2016/5/11/chartex" xmlns:cx6="http://schemas.microsoft.com/office/drawing/2016/5/12/chartex" xmlns:cx7="http://schemas.microsoft.com/office/drawing/2016/5/13/chartex" xmlns:cx8="http://schemas.microsoft.com/office/drawing/2016/5/14/chartex" xmlns:mc="http://schemas.openxmlformats.org/markup-compatibility/2006" xmlns:aink="http://schemas.microsoft.com/office/drawing/2016/ink" xmlns:am3d="http://schemas.microsoft.com/office/drawing/2017/model3d" xmlns:o="urn:schemas-microsoft-com:office:office" xmlns:r="http://schemas.openxmlformats.org/officeDocument/2006/relationships" xmlns:m="http://schemas.openxmlformats.org/officeDocument/2006/math" xmlns:v="urn:schemas-microsoft-com:vml" xmlns:wp14="http://schemas.microsoft.com/office/word/2010/wordprocessingDrawing" xmlns:wp="http://schemas.openxmlformats.org/drawingml/2006/wordprocessingDrawing" xmlns:w10="urn:schemas-microsoft-com:office:word" xmlns:w="http://schemas.openxmlformats.org/wordprocessingml/2006/main" xmlns:w14="http://schemas.microsoft.com/office/word/2010/wordml" xmlns:w15="http://schemas.microsoft.com/office/word/2012/wordml" xmlns:w16cid="http://schemas.microsoft.com/office/word/2016/wordml/cid" xmlns:w16se="http://schemas.microsoft.com/office/word/2015/wordml/symex" xmlns:wpg="http://schemas.microsoft.com/office/word/2010/wordprocessingGroup" xmlns:wpi="http://schemas.microsoft.com/office/word/2010/wordprocessingInk" xmlns:wne="http://schemas.microsoft.com/office/word/2006/wordml" xmlns:wps="http://schemas.microsoft.com/office/word/2010/wordprocessingShape" mc:Ignorable="w14 w15 w16se w16cid wp14">
+  <w16cid:commentId w16cid:paraId="5F9712C9" w16cid:durableId="2251BDDE"/>
+  <w16cid:commentId w16cid:paraId="5B6CFDEE" w16cid:durableId="2251BF2D"/>
+</w16cid:commentsIds>
 </file>
 
 <file path=word/endnotes.xml><?xml version="1.0" encoding="utf-8"?>
@@ -448,37 +850,12 @@
           <w:szCs w:val="16"/>
         </w:rPr>
       </w:pPr>
-      <w:proofErr w:type="spellStart"/>
       <w:r>
         <w:rPr>
           <w:sz w:val="16"/>
           <w:szCs w:val="16"/>
         </w:rPr>
-        <w:t>Aakarash</w:t>
-      </w:r>
-      <w:proofErr w:type="spellEnd"/>
-      <w:r>
-        <w:rPr>
-          <w:sz w:val="16"/>
-          <w:szCs w:val="16"/>
-        </w:rPr>
-        <w:t xml:space="preserve"> Reddy </w:t>
-      </w:r>
-      <w:proofErr w:type="spellStart"/>
-      <w:r>
-        <w:rPr>
-          <w:sz w:val="16"/>
-          <w:szCs w:val="16"/>
-        </w:rPr>
-        <w:t>Duvvuru</w:t>
-      </w:r>
-      <w:proofErr w:type="spellEnd"/>
-      <w:r>
-        <w:rPr>
-          <w:sz w:val="16"/>
-          <w:szCs w:val="16"/>
-        </w:rPr>
-        <w:t xml:space="preserve"> </w:t>
+        <w:t xml:space="preserve">Aakarash Reddy Duvvuru </w:t>
       </w:r>
       <w:r>
         <w:rPr>
@@ -2088,6 +2465,14 @@
 </w:numbering>
 </file>
 
+<file path=word/people.xml><?xml version="1.0" encoding="utf-8"?>
+<w15:people xmlns:wpc="http://schemas.microsoft.com/office/word/2010/wordprocessingCanvas" xmlns:cx="http://schemas.microsoft.com/office/drawing/2014/chartex" xmlns:cx1="http://schemas.microsoft.com/office/drawing/2015/9/8/chartex" xmlns:cx2="http://schemas.microsoft.com/office/drawing/2015/10/21/chartex" xmlns:cx3="http://schemas.microsoft.com/office/drawing/2016/5/9/chartex" xmlns:cx4="http://schemas.microsoft.com/office/drawing/2016/5/10/chartex" xmlns:cx5="http://schemas.microsoft.com/office/drawing/2016/5/11/chartex" xmlns:cx6="http://schemas.microsoft.com/office/drawing/2016/5/12/chartex" xmlns:cx7="http://schemas.microsoft.com/office/drawing/2016/5/13/chartex" xmlns:cx8="http://schemas.microsoft.com/office/drawing/2016/5/14/chartex" xmlns:mc="http://schemas.openxmlformats.org/markup-compatibility/2006" xmlns:aink="http://schemas.microsoft.com/office/drawing/2016/ink" xmlns:am3d="http://schemas.microsoft.com/office/drawing/2017/model3d" xmlns:o="urn:schemas-microsoft-com:office:office" xmlns:r="http://schemas.openxmlformats.org/officeDocument/2006/relationships" xmlns:m="http://schemas.openxmlformats.org/officeDocument/2006/math" xmlns:v="urn:schemas-microsoft-com:vml" xmlns:wp14="http://schemas.microsoft.com/office/word/2010/wordprocessingDrawing" xmlns:wp="http://schemas.openxmlformats.org/drawingml/2006/wordprocessingDrawing" xmlns:w10="urn:schemas-microsoft-com:office:word" xmlns:w="http://schemas.openxmlformats.org/wordprocessingml/2006/main" xmlns:w14="http://schemas.microsoft.com/office/word/2010/wordml" xmlns:w15="http://schemas.microsoft.com/office/word/2012/wordml" xmlns:w16cid="http://schemas.microsoft.com/office/word/2016/wordml/cid" xmlns:w16se="http://schemas.microsoft.com/office/word/2015/wordml/symex" xmlns:wpg="http://schemas.microsoft.com/office/word/2010/wordprocessingGroup" xmlns:wpi="http://schemas.microsoft.com/office/word/2010/wordprocessingInk" xmlns:wne="http://schemas.microsoft.com/office/word/2006/wordml" xmlns:wps="http://schemas.microsoft.com/office/word/2010/wordprocessingShape" mc:Ignorable="w14 w15 w16se w16cid wp14">
+  <w15:person w15:author="Abdul Zindani">
+    <w15:presenceInfo w15:providerId="Windows Live" w15:userId="8fb74d946afbb9aa"/>
+  </w15:person>
+</w15:people>
+</file>
+
 <file path=word/styles.xml><?xml version="1.0" encoding="utf-8"?>
 <w:styles xmlns:mc="http://schemas.openxmlformats.org/markup-compatibility/2006" xmlns:r="http://schemas.openxmlformats.org/officeDocument/2006/relationships" xmlns:w="http://schemas.openxmlformats.org/wordprocessingml/2006/main" xmlns:w14="http://schemas.microsoft.com/office/word/2010/wordml" xmlns:w15="http://schemas.microsoft.com/office/word/2012/wordml" xmlns:w16cid="http://schemas.microsoft.com/office/word/2016/wordml/cid" xmlns:w16se="http://schemas.microsoft.com/office/word/2015/wordml/symex" mc:Ignorable="w14 w15 w16se w16cid">
   <w:docDefaults>
@@ -2118,6 +2503,7 @@
     <w:lsdException w:name="Emphasis" w:qFormat="1"/>
     <w:lsdException w:name="HTML Keyboard" w:semiHidden="1" w:unhideWhenUsed="1"/>
     <w:lsdException w:name="HTML Variable" w:semiHidden="1" w:unhideWhenUsed="1"/>
+    <w:lsdException w:name="Normal Table" w:semiHidden="1" w:unhideWhenUsed="1"/>
     <w:lsdException w:name="annotation subject" w:semiHidden="1" w:unhideWhenUsed="1"/>
     <w:lsdException w:name="No List" w:semiHidden="1" w:unhideWhenUsed="1"/>
     <w:lsdException w:name="Outline List 1" w:semiHidden="1" w:unhideWhenUsed="1"/>
@@ -2164,7 +2550,9 @@
     <w:lsdException w:name="Table Subtle 2" w:semiHidden="1" w:unhideWhenUsed="1"/>
     <w:lsdException w:name="Table Web 1" w:semiHidden="1" w:unhideWhenUsed="1"/>
     <w:lsdException w:name="Table Web 2" w:semiHidden="1" w:unhideWhenUsed="1"/>
+    <w:lsdException w:name="Table Web 3" w:semiHidden="1" w:unhideWhenUsed="1"/>
     <w:lsdException w:name="Balloon Text" w:semiHidden="1" w:unhideWhenUsed="1"/>
+    <w:lsdException w:name="Table Theme" w:semiHidden="1" w:unhideWhenUsed="1"/>
     <w:lsdException w:name="Placeholder Text" w:semiHidden="1"/>
     <w:lsdException w:name="No Spacing" w:qFormat="1"/>
     <w:lsdException w:name="Light Shading"/>
@@ -3071,6 +3459,51 @@
     <w:rPr>
       <w:color w:val="605E5C"/>
       <w:shd w:val="clear" w:color="auto" w:fill="E1DFDD"/>
+    </w:rPr>
+  </w:style>
+  <w:style w:type="character" w:styleId="CommentReference">
+    <w:name w:val="annotation reference"/>
+    <w:basedOn w:val="DefaultParagraphFont"/>
+    <w:rsid w:val="009A5CD3"/>
+    <w:rPr>
+      <w:sz w:val="16"/>
+      <w:szCs w:val="16"/>
+    </w:rPr>
+  </w:style>
+  <w:style w:type="paragraph" w:styleId="CommentText">
+    <w:name w:val="annotation text"/>
+    <w:basedOn w:val="Normal"/>
+    <w:link w:val="CommentTextChar"/>
+    <w:rsid w:val="009A5CD3"/>
+  </w:style>
+  <w:style w:type="character" w:customStyle="1" w:styleId="CommentTextChar">
+    <w:name w:val="Comment Text Char"/>
+    <w:basedOn w:val="DefaultParagraphFont"/>
+    <w:link w:val="CommentText"/>
+    <w:rsid w:val="009A5CD3"/>
+  </w:style>
+  <w:style w:type="paragraph" w:styleId="CommentSubject">
+    <w:name w:val="annotation subject"/>
+    <w:basedOn w:val="CommentText"/>
+    <w:next w:val="CommentText"/>
+    <w:link w:val="CommentSubjectChar"/>
+    <w:semiHidden/>
+    <w:unhideWhenUsed/>
+    <w:rsid w:val="009A5CD3"/>
+    <w:rPr>
+      <w:b/>
+      <w:bCs/>
+    </w:rPr>
+  </w:style>
+  <w:style w:type="character" w:customStyle="1" w:styleId="CommentSubjectChar">
+    <w:name w:val="Comment Subject Char"/>
+    <w:basedOn w:val="CommentTextChar"/>
+    <w:link w:val="CommentSubject"/>
+    <w:semiHidden/>
+    <w:rsid w:val="009A5CD3"/>
+    <w:rPr>
+      <w:b/>
+      <w:bCs/>
     </w:rPr>
   </w:style>
 </w:styles>
@@ -3342,7 +3775,7 @@
 </file>
 
 <file path=customXml/itemProps1.xml><?xml version="1.0" encoding="utf-8"?>
-<ds:datastoreItem xmlns:ds="http://schemas.openxmlformats.org/officeDocument/2006/customXml" ds:itemID="{DB61EDD4-C5FB-49EC-AF55-7FD371A51180}">
+<ds:datastoreItem xmlns:ds="http://schemas.openxmlformats.org/officeDocument/2006/customXml" ds:itemID="{32023D1B-D8B5-4AC5-8174-B245262BA4A5}">
   <ds:schemaRefs>
     <ds:schemaRef ds:uri="http://schemas.openxmlformats.org/officeDocument/2006/bibliography"/>
   </ds:schemaRefs>

</xml_diff>

<commit_message>
added stuff to intro, team, and technical
still working but wanted to add as it gets developed in case something goes wrong
</commit_message>
<xml_diff>
--- a/FinalReport.docx
+++ b/FinalReport.docx
@@ -1,6 +1,6 @@
 
 <file path=word/document.xml><?xml version="1.0" encoding="utf-8"?>
-<w:document xmlns:wpc="http://schemas.microsoft.com/office/word/2010/wordprocessingCanvas" xmlns:cx="http://schemas.microsoft.com/office/drawing/2014/chartex" xmlns:cx1="http://schemas.microsoft.com/office/drawing/2015/9/8/chartex" xmlns:cx2="http://schemas.microsoft.com/office/drawing/2015/10/21/chartex" xmlns:cx3="http://schemas.microsoft.com/office/drawing/2016/5/9/chartex" xmlns:cx4="http://schemas.microsoft.com/office/drawing/2016/5/10/chartex" xmlns:cx5="http://schemas.microsoft.com/office/drawing/2016/5/11/chartex" xmlns:cx6="http://schemas.microsoft.com/office/drawing/2016/5/12/chartex" xmlns:cx7="http://schemas.microsoft.com/office/drawing/2016/5/13/chartex" xmlns:cx8="http://schemas.microsoft.com/office/drawing/2016/5/14/chartex" xmlns:mc="http://schemas.openxmlformats.org/markup-compatibility/2006" xmlns:aink="http://schemas.microsoft.com/office/drawing/2016/ink" xmlns:am3d="http://schemas.microsoft.com/office/drawing/2017/model3d" xmlns:o="urn:schemas-microsoft-com:office:office" xmlns:r="http://schemas.openxmlformats.org/officeDocument/2006/relationships" xmlns:m="http://schemas.openxmlformats.org/officeDocument/2006/math" xmlns:v="urn:schemas-microsoft-com:vml" xmlns:wp14="http://schemas.microsoft.com/office/word/2010/wordprocessingDrawing" xmlns:wp="http://schemas.openxmlformats.org/drawingml/2006/wordprocessingDrawing" xmlns:w10="urn:schemas-microsoft-com:office:word" xmlns:w="http://schemas.openxmlformats.org/wordprocessingml/2006/main" xmlns:w14="http://schemas.microsoft.com/office/word/2010/wordml" xmlns:w15="http://schemas.microsoft.com/office/word/2012/wordml" xmlns:w16cid="http://schemas.microsoft.com/office/word/2016/wordml/cid" xmlns:w16se="http://schemas.microsoft.com/office/word/2015/wordml/symex" xmlns:wpg="http://schemas.microsoft.com/office/word/2010/wordprocessingGroup" xmlns:wpi="http://schemas.microsoft.com/office/word/2010/wordprocessingInk" xmlns:wne="http://schemas.microsoft.com/office/word/2006/wordml" xmlns:wps="http://schemas.microsoft.com/office/word/2010/wordprocessingShape" mc:Ignorable="w14 w15 w16se w16cid wp14">
+<w:document xmlns:wpc="http://schemas.microsoft.com/office/word/2010/wordprocessingCanvas" xmlns:cx="http://schemas.microsoft.com/office/drawing/2014/chartex" xmlns:cx1="http://schemas.microsoft.com/office/drawing/2015/9/8/chartex" xmlns:cx2="http://schemas.microsoft.com/office/drawing/2015/10/21/chartex" xmlns:cx3="http://schemas.microsoft.com/office/drawing/2016/5/9/chartex" xmlns:cx4="http://schemas.microsoft.com/office/drawing/2016/5/10/chartex" xmlns:cx5="http://schemas.microsoft.com/office/drawing/2016/5/11/chartex" xmlns:cx6="http://schemas.microsoft.com/office/drawing/2016/5/12/chartex" xmlns:cx7="http://schemas.microsoft.com/office/drawing/2016/5/13/chartex" xmlns:cx8="http://schemas.microsoft.com/office/drawing/2016/5/14/chartex" xmlns:mc="http://schemas.openxmlformats.org/markup-compatibility/2006" xmlns:aink="http://schemas.microsoft.com/office/drawing/2016/ink" xmlns:am3d="http://schemas.microsoft.com/office/drawing/2017/model3d" xmlns:o="urn:schemas-microsoft-com:office:office" xmlns:r="http://schemas.openxmlformats.org/officeDocument/2006/relationships" xmlns:m="http://schemas.openxmlformats.org/officeDocument/2006/math" xmlns:v="urn:schemas-microsoft-com:vml" xmlns:wp14="http://schemas.microsoft.com/office/word/2010/wordprocessingDrawing" xmlns:wp="http://schemas.openxmlformats.org/drawingml/2006/wordprocessingDrawing" xmlns:w10="urn:schemas-microsoft-com:office:word" xmlns:w="http://schemas.openxmlformats.org/wordprocessingml/2006/main" xmlns:w14="http://schemas.microsoft.com/office/word/2010/wordml" xmlns:w15="http://schemas.microsoft.com/office/word/2012/wordml" xmlns:w16cex="http://schemas.microsoft.com/office/word/2018/wordml/cex" xmlns:w16cid="http://schemas.microsoft.com/office/word/2016/wordml/cid" xmlns:w16="http://schemas.microsoft.com/office/word/2018/wordml" xmlns:w16se="http://schemas.microsoft.com/office/word/2015/wordml/symex" xmlns:wpg="http://schemas.microsoft.com/office/word/2010/wordprocessingGroup" xmlns:wpi="http://schemas.microsoft.com/office/word/2010/wordprocessingInk" xmlns:wne="http://schemas.microsoft.com/office/word/2006/wordml" xmlns:wps="http://schemas.microsoft.com/office/word/2010/wordprocessingShape" mc:Ignorable="w14 w15 w16se w16cid w16 w16cex wp14">
   <w:body>
     <w:p>
       <w:pPr>
@@ -75,6 +75,15 @@
       </w:r>
       <w:r>
         <w:t>access prior knowledge about a state when faced with the same situation in a later episode. These situations are stored in q-table.</w:t>
+      </w:r>
+      <w:r>
+        <w:t xml:space="preserve"> The agent then can play the Wumpus Game and perform the best actions for each state due to playing the game before and learning from prior </w:t>
+      </w:r>
+      <w:r>
+        <w:t>experiences</w:t>
+      </w:r>
+      <w:r>
+        <w:t xml:space="preserve">. </w:t>
       </w:r>
     </w:p>
     <w:p/>
@@ -181,7 +190,19 @@
         <w:t xml:space="preserve">The goal of the game is for the agent to collect the gold then climb out of the cave while avoiding the Wumpus agent. </w:t>
       </w:r>
       <w:r>
-        <w:t xml:space="preserve">If our agent enters a location where a Wumpus is, our agent will parish and the game will end. </w:t>
+        <w:t xml:space="preserve">If </w:t>
+      </w:r>
+      <w:r>
+        <w:t>the</w:t>
+      </w:r>
+      <w:r>
+        <w:t xml:space="preserve"> agent enters a location where a Wumpus is, </w:t>
+      </w:r>
+      <w:r>
+        <w:t>the</w:t>
+      </w:r>
+      <w:r>
+        <w:t xml:space="preserve"> agent will parish and the game will end. </w:t>
       </w:r>
       <w:commentRangeStart w:id="1"/>
       <w:r>
@@ -195,10 +216,28 @@
         <w:commentReference w:id="1"/>
       </w:r>
       <w:r>
-        <w:t xml:space="preserve"> our agent can shoot the Wumpus and the Wumpus will parish making that location safe for our agent. </w:t>
-      </w:r>
-      <w:r>
-        <w:t xml:space="preserve">If our agent’s sensors were wrong and there was no Wumpus in that location, then our agent loses points from the overall score. Our agent must also avoid falling </w:t>
+        <w:t xml:space="preserve"> </w:t>
+      </w:r>
+      <w:r>
+        <w:t>the</w:t>
+      </w:r>
+      <w:r>
+        <w:t xml:space="preserve"> agent can shoot the Wumpus and the Wumpus will parish making that location safe for our agent. </w:t>
+      </w:r>
+      <w:r>
+        <w:t xml:space="preserve">If </w:t>
+      </w:r>
+      <w:r>
+        <w:t>the</w:t>
+      </w:r>
+      <w:r>
+        <w:t xml:space="preserve"> agent’s sensors were wrong and there was no Wumpus in that location, then our agent loses points from the overall score. </w:t>
+      </w:r>
+      <w:r>
+        <w:t>The</w:t>
+      </w:r>
+      <w:r>
+        <w:t xml:space="preserve"> agent must also avoid falling </w:t>
       </w:r>
       <w:r>
         <w:t>in</w:t>
@@ -206,6 +245,23 @@
       <w:r>
         <w:t>to a pit while navigating the environment or else our agent will parish and the game ends.</w:t>
       </w:r>
+      <w:r>
+        <w:t xml:space="preserve"> </w:t>
+      </w:r>
+    </w:p>
+    <w:p>
+      <w:pPr>
+        <w:pStyle w:val="Text"/>
+      </w:pPr>
+      <w:r>
+        <w:t xml:space="preserve">The agent can navigate the environment with sensors. The sensors are able to detect if there is a pit in front of the agent, if there is a breeze, or stench. The breeze indicates there is gold nearby and the stretch indicates there is a Wumpus nearby. </w:t>
+      </w:r>
+      <w:r>
+        <w:t xml:space="preserve">Due the way the environment is laid out, when the agent detects a breeze or stench that means that the gold or Wumpus can be in one of the adjacent squares to the north, south, left, or right. </w:t>
+      </w:r>
+      <w:r>
+        <w:t>This is why shooting the arrow is essential for the agent to discover the location of the Wumpus.</w:t>
+      </w:r>
     </w:p>
     <w:p>
       <w:pPr>
@@ -216,6 +272,29 @@
       </w:r>
       <w:r>
         <w:t xml:space="preserve"> These situations are stored in q-table. </w:t>
+      </w:r>
+    </w:p>
+    <w:p>
+      <w:pPr>
+        <w:ind w:firstLine="202"/>
+      </w:pPr>
+      <w:r>
+        <w:t xml:space="preserve">In this project, the Wumpus world was simplified to make the problem </w:t>
+      </w:r>
+      <w:r>
+        <w:t>manageable</w:t>
+      </w:r>
+      <w:r>
+        <w:t>.</w:t>
+      </w:r>
+      <w:r>
+        <w:t xml:space="preserve"> The agent in the project cannot detect </w:t>
+      </w:r>
+      <w:r>
+        <w:t xml:space="preserve">breezes and stenches. </w:t>
+      </w:r>
+      <w:r>
+        <w:t xml:space="preserve">The agent can detect gold, pits, and the Wumpus in this scenario. </w:t>
       </w:r>
     </w:p>
     <w:p>
@@ -516,13 +595,19 @@
         <w:ind w:firstLine="202"/>
       </w:pPr>
       <w:r>
-        <w:t xml:space="preserve">The qtable </w:t>
-      </w:r>
-      <w:r>
-        <w:t xml:space="preserve">is a matrix that stores information regarding </w:t>
-      </w:r>
-      <w:r>
-        <w:t xml:space="preserve">regarding which actions should be performed depending on </w:t>
+        <w:t xml:space="preserve">The </w:t>
+      </w:r>
+      <w:r>
+        <w:t>q-table</w:t>
+      </w:r>
+      <w:r>
+        <w:t xml:space="preserve"> </w:t>
+      </w:r>
+      <w:r>
+        <w:t>is a matrix that stores information regarding</w:t>
+      </w:r>
+      <w:r>
+        <w:t xml:space="preserve"> which actions should be performed depending on </w:t>
       </w:r>
       <w:r>
         <w:t>the agent’s state and sensory information</w:t>
@@ -531,13 +616,25 @@
         <w:t xml:space="preserve">. As the agent progresses through the game, if the </w:t>
       </w:r>
       <w:r>
-        <w:t xml:space="preserve">agent encounters a situation that is stored in the qtable, it can use this information </w:t>
-      </w:r>
-      <w:r>
-        <w:t xml:space="preserve">to select the best course of action. Once this action has been made and the reward for the action is received, </w:t>
-      </w:r>
-      <w:r>
-        <w:t>the qtable will update to reflect this</w:t>
+        <w:t xml:space="preserve">agent encounters a situation that is stored in the </w:t>
+      </w:r>
+      <w:r>
+        <w:t>q-table</w:t>
+      </w:r>
+      <w:r>
+        <w:t xml:space="preserve">, it can use this information to select the best course </w:t>
+      </w:r>
+      <w:r>
+        <w:t xml:space="preserve">of action. Once this action has been made and the reward for the action is received, </w:t>
+      </w:r>
+      <w:r>
+        <w:t xml:space="preserve">the </w:t>
+      </w:r>
+      <w:r>
+        <w:t>q-table</w:t>
+      </w:r>
+      <w:r>
+        <w:t xml:space="preserve"> will update to reflect this</w:t>
       </w:r>
       <w:r>
         <w:t xml:space="preserve"> received</w:t>
@@ -552,7 +649,13 @@
       </w:pPr>
       <w:r>
         <w:tab/>
-        <w:t xml:space="preserve">If the current state of the agent does not exist within the qtable, then the state must be added. This is done </w:t>
+        <w:t xml:space="preserve">If the current state of the agent does not exist within the </w:t>
+      </w:r>
+      <w:r>
+        <w:t>q-table</w:t>
+      </w:r>
+      <w:r>
+        <w:t xml:space="preserve">, then the state must be added. This is done </w:t>
       </w:r>
       <w:r>
         <w:t xml:space="preserve">by </w:t>
@@ -567,12 +670,100 @@
         <w:t xml:space="preserve">and determining which would provide the best reward. </w:t>
       </w:r>
       <w:r>
-        <w:t>This information, along with the received reward is stored in the qtable for the next time the agent encounters this situation.</w:t>
-      </w:r>
-      <w:bookmarkStart w:id="3" w:name="_GoBack"/>
-      <w:bookmarkEnd w:id="3"/>
-    </w:p>
-    <w:p/>
+        <w:t xml:space="preserve">This information, along with the received reward is stored in the </w:t>
+      </w:r>
+      <w:r>
+        <w:t>q-table</w:t>
+      </w:r>
+      <w:r>
+        <w:t xml:space="preserve"> for the next time the agent encounters this situation.</w:t>
+      </w:r>
+    </w:p>
+    <w:p>
+      <w:pPr>
+        <w:pStyle w:val="Heading2"/>
+      </w:pPr>
+      <w:r>
+        <w:t>Learning-Agent</w:t>
+      </w:r>
+    </w:p>
+    <w:p>
+      <w:pPr>
+        <w:ind w:firstLine="202"/>
+      </w:pPr>
+      <w:r>
+        <w:t>The learning agent file was developed to look at states and</w:t>
+      </w:r>
+      <w:r>
+        <w:t xml:space="preserve"> </w:t>
+      </w:r>
+      <w:r>
+        <w:t>add them to the q-learning table. If the state had not been visited, it was added to the table.</w:t>
+      </w:r>
+    </w:p>
+    <w:p>
+      <w:pPr>
+        <w:pStyle w:val="Heading2"/>
+      </w:pPr>
+      <w:r>
+        <w:t>Testing</w:t>
+      </w:r>
+    </w:p>
+    <w:p>
+      <w:pPr>
+        <w:pStyle w:val="Heading2"/>
+        <w:numPr>
+          <w:ilvl w:val="0"/>
+          <w:numId w:val="0"/>
+        </w:numPr>
+        <w:ind w:firstLine="202"/>
+      </w:pPr>
+      <w:r>
+        <w:rPr>
+          <w:i w:val="0"/>
+          <w:iCs w:val="0"/>
+        </w:rPr>
+        <w:t>The test file was designed to run the tests for the reinforcement learning algorithm. The agent moved through and environment learning states and their rewards</w:t>
+      </w:r>
+      <w:r>
+        <w:rPr>
+          <w:i w:val="0"/>
+          <w:iCs w:val="0"/>
+        </w:rPr>
+        <w:t>. The agent learns until the values converge</w:t>
+      </w:r>
+      <w:r>
+        <w:rPr>
+          <w:i w:val="0"/>
+          <w:iCs w:val="0"/>
+        </w:rPr>
+        <w:t xml:space="preserve">. </w:t>
+      </w:r>
+      <w:r>
+        <w:rPr>
+          <w:i w:val="0"/>
+          <w:iCs w:val="0"/>
+        </w:rPr>
+        <w:t xml:space="preserve">Once the agent is done learning, it plays the game with the best moves each location. </w:t>
+      </w:r>
+      <w:r>
+        <w:br/>
+      </w:r>
+    </w:p>
+    <w:p>
+      <w:r>
+        <w:br w:type="page"/>
+      </w:r>
+    </w:p>
+    <w:p>
+      <w:pPr>
+        <w:pStyle w:val="Heading1"/>
+      </w:pPr>
+      <w:r>
+        <w:lastRenderedPageBreak/>
+        <w:t>Results</w:t>
+      </w:r>
+    </w:p>
     <w:p>
       <w:pPr>
         <w:rPr>
@@ -590,18 +781,7 @@
       </w:pPr>
       <w:r>
         <w:lastRenderedPageBreak/>
-        <w:t>Results</w:t>
-      </w:r>
-    </w:p>
-    <w:p>
-      <w:pPr>
-        <w:rPr>
-          <w:smallCaps/>
-          <w:kern w:val="28"/>
-        </w:rPr>
-      </w:pPr>
-      <w:r>
-        <w:br w:type="page"/>
+        <w:t>Conclusion</w:t>
       </w:r>
     </w:p>
     <w:p>
@@ -609,28 +789,26 @@
         <w:pStyle w:val="Heading1"/>
       </w:pPr>
       <w:r>
-        <w:lastRenderedPageBreak/>
-        <w:t>Conclusion</w:t>
-      </w:r>
-    </w:p>
-    <w:p>
-      <w:pPr>
-        <w:rPr>
-          <w:smallCaps/>
-          <w:kern w:val="28"/>
-        </w:rPr>
-      </w:pPr>
-      <w:r>
-        <w:br w:type="page"/>
-      </w:r>
-    </w:p>
-    <w:p>
-      <w:pPr>
-        <w:pStyle w:val="Heading1"/>
-      </w:pPr>
-      <w:r>
-        <w:lastRenderedPageBreak/>
         <w:t>Team Effectiveness</w:t>
+      </w:r>
+    </w:p>
+    <w:p>
+      <w:pPr>
+        <w:ind w:firstLine="202"/>
+      </w:pPr>
+      <w:r>
+        <w:t xml:space="preserve">All team members worked on this project. Writing of the paper was split between Jordan Miller and Abdul Zindani. Guangyu Nie developed the file ‘Q-learning.py’ and ran the tests for the project. </w:t>
+      </w:r>
+      <w:proofErr w:type="spellStart"/>
+      <w:r>
+        <w:t>Aakarash</w:t>
+      </w:r>
+      <w:proofErr w:type="spellEnd"/>
+      <w:r>
+        <w:t xml:space="preserve"> Reddy developed the files ‘test.py’ and ‘learning-agent.py’ in addition with adding parts to the ‘env.py’ file. Jordan Miller developed the ‘env.py’ file.</w:t>
+      </w:r>
+      <w:r>
+        <w:t xml:space="preserve"> All team members contributed to this project and communicated during the process to ensure this project was completed.</w:t>
       </w:r>
     </w:p>
     <w:p>
@@ -666,7 +844,7 @@
 </file>
 
 <file path=word/comments.xml><?xml version="1.0" encoding="utf-8"?>
-<w:comments xmlns:wpc="http://schemas.microsoft.com/office/word/2010/wordprocessingCanvas" xmlns:cx="http://schemas.microsoft.com/office/drawing/2014/chartex" xmlns:cx1="http://schemas.microsoft.com/office/drawing/2015/9/8/chartex" xmlns:cx2="http://schemas.microsoft.com/office/drawing/2015/10/21/chartex" xmlns:cx3="http://schemas.microsoft.com/office/drawing/2016/5/9/chartex" xmlns:cx4="http://schemas.microsoft.com/office/drawing/2016/5/10/chartex" xmlns:cx5="http://schemas.microsoft.com/office/drawing/2016/5/11/chartex" xmlns:cx6="http://schemas.microsoft.com/office/drawing/2016/5/12/chartex" xmlns:cx7="http://schemas.microsoft.com/office/drawing/2016/5/13/chartex" xmlns:cx8="http://schemas.microsoft.com/office/drawing/2016/5/14/chartex" xmlns:mc="http://schemas.openxmlformats.org/markup-compatibility/2006" xmlns:aink="http://schemas.microsoft.com/office/drawing/2016/ink" xmlns:am3d="http://schemas.microsoft.com/office/drawing/2017/model3d" xmlns:o="urn:schemas-microsoft-com:office:office" xmlns:r="http://schemas.openxmlformats.org/officeDocument/2006/relationships" xmlns:m="http://schemas.openxmlformats.org/officeDocument/2006/math" xmlns:v="urn:schemas-microsoft-com:vml" xmlns:wp14="http://schemas.microsoft.com/office/word/2010/wordprocessingDrawing" xmlns:wp="http://schemas.openxmlformats.org/drawingml/2006/wordprocessingDrawing" xmlns:w10="urn:schemas-microsoft-com:office:word" xmlns:w="http://schemas.openxmlformats.org/wordprocessingml/2006/main" xmlns:w14="http://schemas.microsoft.com/office/word/2010/wordml" xmlns:w15="http://schemas.microsoft.com/office/word/2012/wordml" xmlns:w16cid="http://schemas.microsoft.com/office/word/2016/wordml/cid" xmlns:w16se="http://schemas.microsoft.com/office/word/2015/wordml/symex" xmlns:wpg="http://schemas.microsoft.com/office/word/2010/wordprocessingGroup" xmlns:wpi="http://schemas.microsoft.com/office/word/2010/wordprocessingInk" xmlns:wne="http://schemas.microsoft.com/office/word/2006/wordml" xmlns:wps="http://schemas.microsoft.com/office/word/2010/wordprocessingShape" mc:Ignorable="w14 w15 w16se w16cid wp14">
+<w:comments xmlns:wpc="http://schemas.microsoft.com/office/word/2010/wordprocessingCanvas" xmlns:cx="http://schemas.microsoft.com/office/drawing/2014/chartex" xmlns:cx1="http://schemas.microsoft.com/office/drawing/2015/9/8/chartex" xmlns:cx2="http://schemas.microsoft.com/office/drawing/2015/10/21/chartex" xmlns:cx3="http://schemas.microsoft.com/office/drawing/2016/5/9/chartex" xmlns:cx4="http://schemas.microsoft.com/office/drawing/2016/5/10/chartex" xmlns:cx5="http://schemas.microsoft.com/office/drawing/2016/5/11/chartex" xmlns:cx6="http://schemas.microsoft.com/office/drawing/2016/5/12/chartex" xmlns:cx7="http://schemas.microsoft.com/office/drawing/2016/5/13/chartex" xmlns:cx8="http://schemas.microsoft.com/office/drawing/2016/5/14/chartex" xmlns:mc="http://schemas.openxmlformats.org/markup-compatibility/2006" xmlns:aink="http://schemas.microsoft.com/office/drawing/2016/ink" xmlns:am3d="http://schemas.microsoft.com/office/drawing/2017/model3d" xmlns:o="urn:schemas-microsoft-com:office:office" xmlns:r="http://schemas.openxmlformats.org/officeDocument/2006/relationships" xmlns:m="http://schemas.openxmlformats.org/officeDocument/2006/math" xmlns:v="urn:schemas-microsoft-com:vml" xmlns:wp14="http://schemas.microsoft.com/office/word/2010/wordprocessingDrawing" xmlns:wp="http://schemas.openxmlformats.org/drawingml/2006/wordprocessingDrawing" xmlns:w10="urn:schemas-microsoft-com:office:word" xmlns:w="http://schemas.openxmlformats.org/wordprocessingml/2006/main" xmlns:w14="http://schemas.microsoft.com/office/word/2010/wordml" xmlns:w15="http://schemas.microsoft.com/office/word/2012/wordml" xmlns:w16cex="http://schemas.microsoft.com/office/word/2018/wordml/cex" xmlns:w16cid="http://schemas.microsoft.com/office/word/2016/wordml/cid" xmlns:w16="http://schemas.microsoft.com/office/word/2018/wordml" xmlns:w16se="http://schemas.microsoft.com/office/word/2015/wordml/symex" xmlns:wpg="http://schemas.microsoft.com/office/word/2010/wordprocessingGroup" xmlns:wpi="http://schemas.microsoft.com/office/word/2010/wordprocessingInk" xmlns:wne="http://schemas.microsoft.com/office/word/2006/wordml" xmlns:wps="http://schemas.microsoft.com/office/word/2010/wordprocessingShape" mc:Ignorable="w14 w15 w16se w16cid w16 w16cex wp14">
   <w:comment w:id="1" w:author="Abdul Zindani" w:date="2020-04-27T20:23:00Z" w:initials="AZ">
     <w:p>
       <w:pPr>
@@ -679,8 +857,13 @@
         <w:annotationRef/>
       </w:r>
       <w:r>
-        <w:t>Discuss sensors, breeze, stench, etc</w:t>
-      </w:r>
+        <w:t xml:space="preserve">Discuss sensors, breeze, stench, </w:t>
+      </w:r>
+      <w:proofErr w:type="spellStart"/>
+      <w:r>
+        <w:t>etc</w:t>
+      </w:r>
+      <w:proofErr w:type="spellEnd"/>
     </w:p>
   </w:comment>
   <w:comment w:id="2" w:author="Abdul Zindani" w:date="2020-04-27T20:29:00Z" w:initials="AZ">
@@ -703,21 +886,21 @@
 </file>
 
 <file path=word/commentsExtended.xml><?xml version="1.0" encoding="utf-8"?>
-<w15:commentsEx xmlns:wpc="http://schemas.microsoft.com/office/word/2010/wordprocessingCanvas" xmlns:cx="http://schemas.microsoft.com/office/drawing/2014/chartex" xmlns:cx1="http://schemas.microsoft.com/office/drawing/2015/9/8/chartex" xmlns:cx2="http://schemas.microsoft.com/office/drawing/2015/10/21/chartex" xmlns:cx3="http://schemas.microsoft.com/office/drawing/2016/5/9/chartex" xmlns:cx4="http://schemas.microsoft.com/office/drawing/2016/5/10/chartex" xmlns:cx5="http://schemas.microsoft.com/office/drawing/2016/5/11/chartex" xmlns:cx6="http://schemas.microsoft.com/office/drawing/2016/5/12/chartex" xmlns:cx7="http://schemas.microsoft.com/office/drawing/2016/5/13/chartex" xmlns:cx8="http://schemas.microsoft.com/office/drawing/2016/5/14/chartex" xmlns:mc="http://schemas.openxmlformats.org/markup-compatibility/2006" xmlns:aink="http://schemas.microsoft.com/office/drawing/2016/ink" xmlns:am3d="http://schemas.microsoft.com/office/drawing/2017/model3d" xmlns:o="urn:schemas-microsoft-com:office:office" xmlns:r="http://schemas.openxmlformats.org/officeDocument/2006/relationships" xmlns:m="http://schemas.openxmlformats.org/officeDocument/2006/math" xmlns:v="urn:schemas-microsoft-com:vml" xmlns:wp14="http://schemas.microsoft.com/office/word/2010/wordprocessingDrawing" xmlns:wp="http://schemas.openxmlformats.org/drawingml/2006/wordprocessingDrawing" xmlns:w10="urn:schemas-microsoft-com:office:word" xmlns:w="http://schemas.openxmlformats.org/wordprocessingml/2006/main" xmlns:w14="http://schemas.microsoft.com/office/word/2010/wordml" xmlns:w15="http://schemas.microsoft.com/office/word/2012/wordml" xmlns:w16cid="http://schemas.microsoft.com/office/word/2016/wordml/cid" xmlns:w16se="http://schemas.microsoft.com/office/word/2015/wordml/symex" xmlns:wpg="http://schemas.microsoft.com/office/word/2010/wordprocessingGroup" xmlns:wpi="http://schemas.microsoft.com/office/word/2010/wordprocessingInk" xmlns:wne="http://schemas.microsoft.com/office/word/2006/wordml" xmlns:wps="http://schemas.microsoft.com/office/word/2010/wordprocessingShape" mc:Ignorable="w14 w15 w16se w16cid wp14">
-  <w15:commentEx w15:paraId="5F9712C9" w15:done="0"/>
+<w15:commentsEx xmlns:wpc="http://schemas.microsoft.com/office/word/2010/wordprocessingCanvas" xmlns:cx="http://schemas.microsoft.com/office/drawing/2014/chartex" xmlns:cx1="http://schemas.microsoft.com/office/drawing/2015/9/8/chartex" xmlns:cx2="http://schemas.microsoft.com/office/drawing/2015/10/21/chartex" xmlns:cx3="http://schemas.microsoft.com/office/drawing/2016/5/9/chartex" xmlns:cx4="http://schemas.microsoft.com/office/drawing/2016/5/10/chartex" xmlns:cx5="http://schemas.microsoft.com/office/drawing/2016/5/11/chartex" xmlns:cx6="http://schemas.microsoft.com/office/drawing/2016/5/12/chartex" xmlns:cx7="http://schemas.microsoft.com/office/drawing/2016/5/13/chartex" xmlns:cx8="http://schemas.microsoft.com/office/drawing/2016/5/14/chartex" xmlns:mc="http://schemas.openxmlformats.org/markup-compatibility/2006" xmlns:aink="http://schemas.microsoft.com/office/drawing/2016/ink" xmlns:am3d="http://schemas.microsoft.com/office/drawing/2017/model3d" xmlns:o="urn:schemas-microsoft-com:office:office" xmlns:r="http://schemas.openxmlformats.org/officeDocument/2006/relationships" xmlns:m="http://schemas.openxmlformats.org/officeDocument/2006/math" xmlns:v="urn:schemas-microsoft-com:vml" xmlns:wp14="http://schemas.microsoft.com/office/word/2010/wordprocessingDrawing" xmlns:wp="http://schemas.openxmlformats.org/drawingml/2006/wordprocessingDrawing" xmlns:w10="urn:schemas-microsoft-com:office:word" xmlns:w="http://schemas.openxmlformats.org/wordprocessingml/2006/main" xmlns:w14="http://schemas.microsoft.com/office/word/2010/wordml" xmlns:w15="http://schemas.microsoft.com/office/word/2012/wordml" xmlns:w16cex="http://schemas.microsoft.com/office/word/2018/wordml/cex" xmlns:w16cid="http://schemas.microsoft.com/office/word/2016/wordml/cid" xmlns:w16="http://schemas.microsoft.com/office/word/2018/wordml" xmlns:w16se="http://schemas.microsoft.com/office/word/2015/wordml/symex" xmlns:wpg="http://schemas.microsoft.com/office/word/2010/wordprocessingGroup" xmlns:wpi="http://schemas.microsoft.com/office/word/2010/wordprocessingInk" xmlns:wne="http://schemas.microsoft.com/office/word/2006/wordml" xmlns:wps="http://schemas.microsoft.com/office/word/2010/wordprocessingShape" mc:Ignorable="w14 w15 w16se w16cid w16 w16cex wp14">
+  <w15:commentEx w15:paraId="5F9712C9" w15:done="1"/>
   <w15:commentEx w15:paraId="5B6CFDEE" w15:done="0"/>
 </w15:commentsEx>
 </file>
 
 <file path=word/commentsIds.xml><?xml version="1.0" encoding="utf-8"?>
-<w16cid:commentsIds xmlns:wpc="http://schemas.microsoft.com/office/word/2010/wordprocessingCanvas" xmlns:cx="http://schemas.microsoft.com/office/drawing/2014/chartex" xmlns:cx1="http://schemas.microsoft.com/office/drawing/2015/9/8/chartex" xmlns:cx2="http://schemas.microsoft.com/office/drawing/2015/10/21/chartex" xmlns:cx3="http://schemas.microsoft.com/office/drawing/2016/5/9/chartex" xmlns:cx4="http://schemas.microsoft.com/office/drawing/2016/5/10/chartex" xmlns:cx5="http://schemas.microsoft.com/office/drawing/2016/5/11/chartex" xmlns:cx6="http://schemas.microsoft.com/office/drawing/2016/5/12/chartex" xmlns:cx7="http://schemas.microsoft.com/office/drawing/2016/5/13/chartex" xmlns:cx8="http://schemas.microsoft.com/office/drawing/2016/5/14/chartex" xmlns:mc="http://schemas.openxmlformats.org/markup-compatibility/2006" xmlns:aink="http://schemas.microsoft.com/office/drawing/2016/ink" xmlns:am3d="http://schemas.microsoft.com/office/drawing/2017/model3d" xmlns:o="urn:schemas-microsoft-com:office:office" xmlns:r="http://schemas.openxmlformats.org/officeDocument/2006/relationships" xmlns:m="http://schemas.openxmlformats.org/officeDocument/2006/math" xmlns:v="urn:schemas-microsoft-com:vml" xmlns:wp14="http://schemas.microsoft.com/office/word/2010/wordprocessingDrawing" xmlns:wp="http://schemas.openxmlformats.org/drawingml/2006/wordprocessingDrawing" xmlns:w10="urn:schemas-microsoft-com:office:word" xmlns:w="http://schemas.openxmlformats.org/wordprocessingml/2006/main" xmlns:w14="http://schemas.microsoft.com/office/word/2010/wordml" xmlns:w15="http://schemas.microsoft.com/office/word/2012/wordml" xmlns:w16cid="http://schemas.microsoft.com/office/word/2016/wordml/cid" xmlns:w16se="http://schemas.microsoft.com/office/word/2015/wordml/symex" xmlns:wpg="http://schemas.microsoft.com/office/word/2010/wordprocessingGroup" xmlns:wpi="http://schemas.microsoft.com/office/word/2010/wordprocessingInk" xmlns:wne="http://schemas.microsoft.com/office/word/2006/wordml" xmlns:wps="http://schemas.microsoft.com/office/word/2010/wordprocessingShape" mc:Ignorable="w14 w15 w16se w16cid wp14">
+<w16cid:commentsIds xmlns:wpc="http://schemas.microsoft.com/office/word/2010/wordprocessingCanvas" xmlns:cx="http://schemas.microsoft.com/office/drawing/2014/chartex" xmlns:cx1="http://schemas.microsoft.com/office/drawing/2015/9/8/chartex" xmlns:cx2="http://schemas.microsoft.com/office/drawing/2015/10/21/chartex" xmlns:cx3="http://schemas.microsoft.com/office/drawing/2016/5/9/chartex" xmlns:cx4="http://schemas.microsoft.com/office/drawing/2016/5/10/chartex" xmlns:cx5="http://schemas.microsoft.com/office/drawing/2016/5/11/chartex" xmlns:cx6="http://schemas.microsoft.com/office/drawing/2016/5/12/chartex" xmlns:cx7="http://schemas.microsoft.com/office/drawing/2016/5/13/chartex" xmlns:cx8="http://schemas.microsoft.com/office/drawing/2016/5/14/chartex" xmlns:mc="http://schemas.openxmlformats.org/markup-compatibility/2006" xmlns:aink="http://schemas.microsoft.com/office/drawing/2016/ink" xmlns:am3d="http://schemas.microsoft.com/office/drawing/2017/model3d" xmlns:o="urn:schemas-microsoft-com:office:office" xmlns:r="http://schemas.openxmlformats.org/officeDocument/2006/relationships" xmlns:m="http://schemas.openxmlformats.org/officeDocument/2006/math" xmlns:v="urn:schemas-microsoft-com:vml" xmlns:wp14="http://schemas.microsoft.com/office/word/2010/wordprocessingDrawing" xmlns:wp="http://schemas.openxmlformats.org/drawingml/2006/wordprocessingDrawing" xmlns:w10="urn:schemas-microsoft-com:office:word" xmlns:w="http://schemas.openxmlformats.org/wordprocessingml/2006/main" xmlns:w14="http://schemas.microsoft.com/office/word/2010/wordml" xmlns:w15="http://schemas.microsoft.com/office/word/2012/wordml" xmlns:w16cex="http://schemas.microsoft.com/office/word/2018/wordml/cex" xmlns:w16cid="http://schemas.microsoft.com/office/word/2016/wordml/cid" xmlns:w16="http://schemas.microsoft.com/office/word/2018/wordml" xmlns:w16se="http://schemas.microsoft.com/office/word/2015/wordml/symex" xmlns:wpg="http://schemas.microsoft.com/office/word/2010/wordprocessingGroup" xmlns:wpi="http://schemas.microsoft.com/office/word/2010/wordprocessingInk" xmlns:wne="http://schemas.microsoft.com/office/word/2006/wordml" xmlns:wps="http://schemas.microsoft.com/office/word/2010/wordprocessingShape" mc:Ignorable="w14 w15 w16se w16cid w16 w16cex wp14">
   <w16cid:commentId w16cid:paraId="5F9712C9" w16cid:durableId="2251BDDE"/>
   <w16cid:commentId w16cid:paraId="5B6CFDEE" w16cid:durableId="2251BF2D"/>
 </w16cid:commentsIds>
 </file>
 
 <file path=word/endnotes.xml><?xml version="1.0" encoding="utf-8"?>
-<w:endnotes xmlns:wpc="http://schemas.microsoft.com/office/word/2010/wordprocessingCanvas" xmlns:cx="http://schemas.microsoft.com/office/drawing/2014/chartex" xmlns:cx1="http://schemas.microsoft.com/office/drawing/2015/9/8/chartex" xmlns:cx2="http://schemas.microsoft.com/office/drawing/2015/10/21/chartex" xmlns:cx3="http://schemas.microsoft.com/office/drawing/2016/5/9/chartex" xmlns:cx4="http://schemas.microsoft.com/office/drawing/2016/5/10/chartex" xmlns:cx5="http://schemas.microsoft.com/office/drawing/2016/5/11/chartex" xmlns:cx6="http://schemas.microsoft.com/office/drawing/2016/5/12/chartex" xmlns:cx7="http://schemas.microsoft.com/office/drawing/2016/5/13/chartex" xmlns:cx8="http://schemas.microsoft.com/office/drawing/2016/5/14/chartex" xmlns:mc="http://schemas.openxmlformats.org/markup-compatibility/2006" xmlns:aink="http://schemas.microsoft.com/office/drawing/2016/ink" xmlns:am3d="http://schemas.microsoft.com/office/drawing/2017/model3d" xmlns:o="urn:schemas-microsoft-com:office:office" xmlns:r="http://schemas.openxmlformats.org/officeDocument/2006/relationships" xmlns:m="http://schemas.openxmlformats.org/officeDocument/2006/math" xmlns:v="urn:schemas-microsoft-com:vml" xmlns:wp14="http://schemas.microsoft.com/office/word/2010/wordprocessingDrawing" xmlns:wp="http://schemas.openxmlformats.org/drawingml/2006/wordprocessingDrawing" xmlns:w10="urn:schemas-microsoft-com:office:word" xmlns:w="http://schemas.openxmlformats.org/wordprocessingml/2006/main" xmlns:w14="http://schemas.microsoft.com/office/word/2010/wordml" xmlns:w15="http://schemas.microsoft.com/office/word/2012/wordml" xmlns:w16cid="http://schemas.microsoft.com/office/word/2016/wordml/cid" xmlns:w16se="http://schemas.microsoft.com/office/word/2015/wordml/symex" xmlns:wpg="http://schemas.microsoft.com/office/word/2010/wordprocessingGroup" xmlns:wpi="http://schemas.microsoft.com/office/word/2010/wordprocessingInk" xmlns:wne="http://schemas.microsoft.com/office/word/2006/wordml" xmlns:wps="http://schemas.microsoft.com/office/word/2010/wordprocessingShape" mc:Ignorable="w14 w15 w16se w16cid wp14">
+<w:endnotes xmlns:wpc="http://schemas.microsoft.com/office/word/2010/wordprocessingCanvas" xmlns:cx="http://schemas.microsoft.com/office/drawing/2014/chartex" xmlns:cx1="http://schemas.microsoft.com/office/drawing/2015/9/8/chartex" xmlns:cx2="http://schemas.microsoft.com/office/drawing/2015/10/21/chartex" xmlns:cx3="http://schemas.microsoft.com/office/drawing/2016/5/9/chartex" xmlns:cx4="http://schemas.microsoft.com/office/drawing/2016/5/10/chartex" xmlns:cx5="http://schemas.microsoft.com/office/drawing/2016/5/11/chartex" xmlns:cx6="http://schemas.microsoft.com/office/drawing/2016/5/12/chartex" xmlns:cx7="http://schemas.microsoft.com/office/drawing/2016/5/13/chartex" xmlns:cx8="http://schemas.microsoft.com/office/drawing/2016/5/14/chartex" xmlns:mc="http://schemas.openxmlformats.org/markup-compatibility/2006" xmlns:aink="http://schemas.microsoft.com/office/drawing/2016/ink" xmlns:am3d="http://schemas.microsoft.com/office/drawing/2017/model3d" xmlns:o="urn:schemas-microsoft-com:office:office" xmlns:r="http://schemas.openxmlformats.org/officeDocument/2006/relationships" xmlns:m="http://schemas.openxmlformats.org/officeDocument/2006/math" xmlns:v="urn:schemas-microsoft-com:vml" xmlns:wp14="http://schemas.microsoft.com/office/word/2010/wordprocessingDrawing" xmlns:wp="http://schemas.openxmlformats.org/drawingml/2006/wordprocessingDrawing" xmlns:w10="urn:schemas-microsoft-com:office:word" xmlns:w="http://schemas.openxmlformats.org/wordprocessingml/2006/main" xmlns:w14="http://schemas.microsoft.com/office/word/2010/wordml" xmlns:w15="http://schemas.microsoft.com/office/word/2012/wordml" xmlns:w16cex="http://schemas.microsoft.com/office/word/2018/wordml/cex" xmlns:w16cid="http://schemas.microsoft.com/office/word/2016/wordml/cid" xmlns:w16="http://schemas.microsoft.com/office/word/2018/wordml" xmlns:w16se="http://schemas.microsoft.com/office/word/2015/wordml/symex" xmlns:wpg="http://schemas.microsoft.com/office/word/2010/wordprocessingGroup" xmlns:wpi="http://schemas.microsoft.com/office/word/2010/wordprocessingInk" xmlns:wne="http://schemas.microsoft.com/office/word/2006/wordml" xmlns:wps="http://schemas.microsoft.com/office/word/2010/wordprocessingShape" mc:Ignorable="w14 w15 w16se w16cid w16 w16cex wp14">
   <w:endnote w:type="separator" w:id="-1">
     <w:p>
       <w:r>
@@ -736,7 +919,7 @@
 </file>
 
 <file path=word/footer1.xml><?xml version="1.0" encoding="utf-8"?>
-<w:ftr xmlns:wpc="http://schemas.microsoft.com/office/word/2010/wordprocessingCanvas" xmlns:cx="http://schemas.microsoft.com/office/drawing/2014/chartex" xmlns:cx1="http://schemas.microsoft.com/office/drawing/2015/9/8/chartex" xmlns:cx2="http://schemas.microsoft.com/office/drawing/2015/10/21/chartex" xmlns:cx3="http://schemas.microsoft.com/office/drawing/2016/5/9/chartex" xmlns:cx4="http://schemas.microsoft.com/office/drawing/2016/5/10/chartex" xmlns:cx5="http://schemas.microsoft.com/office/drawing/2016/5/11/chartex" xmlns:cx6="http://schemas.microsoft.com/office/drawing/2016/5/12/chartex" xmlns:cx7="http://schemas.microsoft.com/office/drawing/2016/5/13/chartex" xmlns:cx8="http://schemas.microsoft.com/office/drawing/2016/5/14/chartex" xmlns:mc="http://schemas.openxmlformats.org/markup-compatibility/2006" xmlns:aink="http://schemas.microsoft.com/office/drawing/2016/ink" xmlns:am3d="http://schemas.microsoft.com/office/drawing/2017/model3d" xmlns:o="urn:schemas-microsoft-com:office:office" xmlns:r="http://schemas.openxmlformats.org/officeDocument/2006/relationships" xmlns:m="http://schemas.openxmlformats.org/officeDocument/2006/math" xmlns:v="urn:schemas-microsoft-com:vml" xmlns:wp14="http://schemas.microsoft.com/office/word/2010/wordprocessingDrawing" xmlns:wp="http://schemas.openxmlformats.org/drawingml/2006/wordprocessingDrawing" xmlns:w10="urn:schemas-microsoft-com:office:word" xmlns:w="http://schemas.openxmlformats.org/wordprocessingml/2006/main" xmlns:w14="http://schemas.microsoft.com/office/word/2010/wordml" xmlns:w15="http://schemas.microsoft.com/office/word/2012/wordml" xmlns:w16cid="http://schemas.microsoft.com/office/word/2016/wordml/cid" xmlns:w16se="http://schemas.microsoft.com/office/word/2015/wordml/symex" xmlns:wpg="http://schemas.microsoft.com/office/word/2010/wordprocessingGroup" xmlns:wpi="http://schemas.microsoft.com/office/word/2010/wordprocessingInk" xmlns:wne="http://schemas.microsoft.com/office/word/2006/wordml" xmlns:wps="http://schemas.microsoft.com/office/word/2010/wordprocessingShape" mc:Ignorable="w14 w15 w16se w16cid wp14">
+<w:ftr xmlns:wpc="http://schemas.microsoft.com/office/word/2010/wordprocessingCanvas" xmlns:cx="http://schemas.microsoft.com/office/drawing/2014/chartex" xmlns:cx1="http://schemas.microsoft.com/office/drawing/2015/9/8/chartex" xmlns:cx2="http://schemas.microsoft.com/office/drawing/2015/10/21/chartex" xmlns:cx3="http://schemas.microsoft.com/office/drawing/2016/5/9/chartex" xmlns:cx4="http://schemas.microsoft.com/office/drawing/2016/5/10/chartex" xmlns:cx5="http://schemas.microsoft.com/office/drawing/2016/5/11/chartex" xmlns:cx6="http://schemas.microsoft.com/office/drawing/2016/5/12/chartex" xmlns:cx7="http://schemas.microsoft.com/office/drawing/2016/5/13/chartex" xmlns:cx8="http://schemas.microsoft.com/office/drawing/2016/5/14/chartex" xmlns:mc="http://schemas.openxmlformats.org/markup-compatibility/2006" xmlns:aink="http://schemas.microsoft.com/office/drawing/2016/ink" xmlns:am3d="http://schemas.microsoft.com/office/drawing/2017/model3d" xmlns:o="urn:schemas-microsoft-com:office:office" xmlns:r="http://schemas.openxmlformats.org/officeDocument/2006/relationships" xmlns:m="http://schemas.openxmlformats.org/officeDocument/2006/math" xmlns:v="urn:schemas-microsoft-com:vml" xmlns:wp14="http://schemas.microsoft.com/office/word/2010/wordprocessingDrawing" xmlns:wp="http://schemas.openxmlformats.org/drawingml/2006/wordprocessingDrawing" xmlns:w10="urn:schemas-microsoft-com:office:word" xmlns:w="http://schemas.openxmlformats.org/wordprocessingml/2006/main" xmlns:w14="http://schemas.microsoft.com/office/word/2010/wordml" xmlns:w15="http://schemas.microsoft.com/office/word/2012/wordml" xmlns:w16cex="http://schemas.microsoft.com/office/word/2018/wordml/cex" xmlns:w16cid="http://schemas.microsoft.com/office/word/2016/wordml/cid" xmlns:w16="http://schemas.microsoft.com/office/word/2018/wordml" xmlns:w16se="http://schemas.microsoft.com/office/word/2015/wordml/symex" xmlns:wpg="http://schemas.microsoft.com/office/word/2010/wordprocessingGroup" xmlns:wpi="http://schemas.microsoft.com/office/word/2010/wordprocessingInk" xmlns:wne="http://schemas.microsoft.com/office/word/2006/wordml" xmlns:wps="http://schemas.microsoft.com/office/word/2010/wordprocessingShape" mc:Ignorable="w14 w15 w16se w16cid w16 w16cex wp14">
   <w:p>
     <w:pPr>
       <w:pStyle w:val="Footer"/>
@@ -746,7 +929,7 @@
 </file>
 
 <file path=word/footnotes.xml><?xml version="1.0" encoding="utf-8"?>
-<w:footnotes xmlns:wpc="http://schemas.microsoft.com/office/word/2010/wordprocessingCanvas" xmlns:cx="http://schemas.microsoft.com/office/drawing/2014/chartex" xmlns:cx1="http://schemas.microsoft.com/office/drawing/2015/9/8/chartex" xmlns:cx2="http://schemas.microsoft.com/office/drawing/2015/10/21/chartex" xmlns:cx3="http://schemas.microsoft.com/office/drawing/2016/5/9/chartex" xmlns:cx4="http://schemas.microsoft.com/office/drawing/2016/5/10/chartex" xmlns:cx5="http://schemas.microsoft.com/office/drawing/2016/5/11/chartex" xmlns:cx6="http://schemas.microsoft.com/office/drawing/2016/5/12/chartex" xmlns:cx7="http://schemas.microsoft.com/office/drawing/2016/5/13/chartex" xmlns:cx8="http://schemas.microsoft.com/office/drawing/2016/5/14/chartex" xmlns:mc="http://schemas.openxmlformats.org/markup-compatibility/2006" xmlns:aink="http://schemas.microsoft.com/office/drawing/2016/ink" xmlns:am3d="http://schemas.microsoft.com/office/drawing/2017/model3d" xmlns:o="urn:schemas-microsoft-com:office:office" xmlns:r="http://schemas.openxmlformats.org/officeDocument/2006/relationships" xmlns:m="http://schemas.openxmlformats.org/officeDocument/2006/math" xmlns:v="urn:schemas-microsoft-com:vml" xmlns:wp14="http://schemas.microsoft.com/office/word/2010/wordprocessingDrawing" xmlns:wp="http://schemas.openxmlformats.org/drawingml/2006/wordprocessingDrawing" xmlns:w10="urn:schemas-microsoft-com:office:word" xmlns:w="http://schemas.openxmlformats.org/wordprocessingml/2006/main" xmlns:w14="http://schemas.microsoft.com/office/word/2010/wordml" xmlns:w15="http://schemas.microsoft.com/office/word/2012/wordml" xmlns:w16cid="http://schemas.microsoft.com/office/word/2016/wordml/cid" xmlns:w16se="http://schemas.microsoft.com/office/word/2015/wordml/symex" xmlns:wpg="http://schemas.microsoft.com/office/word/2010/wordprocessingGroup" xmlns:wpi="http://schemas.microsoft.com/office/word/2010/wordprocessingInk" xmlns:wne="http://schemas.microsoft.com/office/word/2006/wordml" xmlns:wps="http://schemas.microsoft.com/office/word/2010/wordprocessingShape" mc:Ignorable="w14 w15 w16se w16cid wp14">
+<w:footnotes xmlns:wpc="http://schemas.microsoft.com/office/word/2010/wordprocessingCanvas" xmlns:cx="http://schemas.microsoft.com/office/drawing/2014/chartex" xmlns:cx1="http://schemas.microsoft.com/office/drawing/2015/9/8/chartex" xmlns:cx2="http://schemas.microsoft.com/office/drawing/2015/10/21/chartex" xmlns:cx3="http://schemas.microsoft.com/office/drawing/2016/5/9/chartex" xmlns:cx4="http://schemas.microsoft.com/office/drawing/2016/5/10/chartex" xmlns:cx5="http://schemas.microsoft.com/office/drawing/2016/5/11/chartex" xmlns:cx6="http://schemas.microsoft.com/office/drawing/2016/5/12/chartex" xmlns:cx7="http://schemas.microsoft.com/office/drawing/2016/5/13/chartex" xmlns:cx8="http://schemas.microsoft.com/office/drawing/2016/5/14/chartex" xmlns:mc="http://schemas.openxmlformats.org/markup-compatibility/2006" xmlns:aink="http://schemas.microsoft.com/office/drawing/2016/ink" xmlns:am3d="http://schemas.microsoft.com/office/drawing/2017/model3d" xmlns:o="urn:schemas-microsoft-com:office:office" xmlns:r="http://schemas.openxmlformats.org/officeDocument/2006/relationships" xmlns:m="http://schemas.openxmlformats.org/officeDocument/2006/math" xmlns:v="urn:schemas-microsoft-com:vml" xmlns:wp14="http://schemas.microsoft.com/office/word/2010/wordprocessingDrawing" xmlns:wp="http://schemas.openxmlformats.org/drawingml/2006/wordprocessingDrawing" xmlns:w10="urn:schemas-microsoft-com:office:word" xmlns:w="http://schemas.openxmlformats.org/wordprocessingml/2006/main" xmlns:w14="http://schemas.microsoft.com/office/word/2010/wordml" xmlns:w15="http://schemas.microsoft.com/office/word/2012/wordml" xmlns:w16cex="http://schemas.microsoft.com/office/word/2018/wordml/cex" xmlns:w16cid="http://schemas.microsoft.com/office/word/2016/wordml/cid" xmlns:w16="http://schemas.microsoft.com/office/word/2018/wordml" xmlns:w16se="http://schemas.microsoft.com/office/word/2015/wordml/symex" xmlns:wpg="http://schemas.microsoft.com/office/word/2010/wordprocessingGroup" xmlns:wpi="http://schemas.microsoft.com/office/word/2010/wordprocessingInk" xmlns:wne="http://schemas.microsoft.com/office/word/2006/wordml" xmlns:wps="http://schemas.microsoft.com/office/word/2010/wordprocessingShape" mc:Ignorable="w14 w15 w16se w16cid w16 w16cex wp14">
   <w:footnote w:type="separator" w:id="-1">
     <w:p/>
   </w:footnote>
@@ -850,12 +1033,21 @@
           <w:szCs w:val="16"/>
         </w:rPr>
       </w:pPr>
+      <w:proofErr w:type="spellStart"/>
       <w:r>
         <w:rPr>
           <w:sz w:val="16"/>
           <w:szCs w:val="16"/>
         </w:rPr>
-        <w:t xml:space="preserve">Aakarash Reddy Duvvuru </w:t>
+        <w:t>Aakarash</w:t>
+      </w:r>
+      <w:proofErr w:type="spellEnd"/>
+      <w:r>
+        <w:rPr>
+          <w:sz w:val="16"/>
+          <w:szCs w:val="16"/>
+        </w:rPr>
+        <w:t xml:space="preserve"> Reddy Duvvuru </w:t>
       </w:r>
       <w:r>
         <w:rPr>
@@ -872,7 +1064,7 @@
 </file>
 
 <file path=word/header1.xml><?xml version="1.0" encoding="utf-8"?>
-<w:hdr xmlns:wpc="http://schemas.microsoft.com/office/word/2010/wordprocessingCanvas" xmlns:cx="http://schemas.microsoft.com/office/drawing/2014/chartex" xmlns:cx1="http://schemas.microsoft.com/office/drawing/2015/9/8/chartex" xmlns:cx2="http://schemas.microsoft.com/office/drawing/2015/10/21/chartex" xmlns:cx3="http://schemas.microsoft.com/office/drawing/2016/5/9/chartex" xmlns:cx4="http://schemas.microsoft.com/office/drawing/2016/5/10/chartex" xmlns:cx5="http://schemas.microsoft.com/office/drawing/2016/5/11/chartex" xmlns:cx6="http://schemas.microsoft.com/office/drawing/2016/5/12/chartex" xmlns:cx7="http://schemas.microsoft.com/office/drawing/2016/5/13/chartex" xmlns:cx8="http://schemas.microsoft.com/office/drawing/2016/5/14/chartex" xmlns:mc="http://schemas.openxmlformats.org/markup-compatibility/2006" xmlns:aink="http://schemas.microsoft.com/office/drawing/2016/ink" xmlns:am3d="http://schemas.microsoft.com/office/drawing/2017/model3d" xmlns:o="urn:schemas-microsoft-com:office:office" xmlns:r="http://schemas.openxmlformats.org/officeDocument/2006/relationships" xmlns:m="http://schemas.openxmlformats.org/officeDocument/2006/math" xmlns:v="urn:schemas-microsoft-com:vml" xmlns:wp14="http://schemas.microsoft.com/office/word/2010/wordprocessingDrawing" xmlns:wp="http://schemas.openxmlformats.org/drawingml/2006/wordprocessingDrawing" xmlns:w10="urn:schemas-microsoft-com:office:word" xmlns:w="http://schemas.openxmlformats.org/wordprocessingml/2006/main" xmlns:w14="http://schemas.microsoft.com/office/word/2010/wordml" xmlns:w15="http://schemas.microsoft.com/office/word/2012/wordml" xmlns:w16cid="http://schemas.microsoft.com/office/word/2016/wordml/cid" xmlns:w16se="http://schemas.microsoft.com/office/word/2015/wordml/symex" xmlns:wpg="http://schemas.microsoft.com/office/word/2010/wordprocessingGroup" xmlns:wpi="http://schemas.microsoft.com/office/word/2010/wordprocessingInk" xmlns:wne="http://schemas.microsoft.com/office/word/2006/wordml" xmlns:wps="http://schemas.microsoft.com/office/word/2010/wordprocessingShape" mc:Ignorable="w14 w15 w16se w16cid wp14">
+<w:hdr xmlns:wpc="http://schemas.microsoft.com/office/word/2010/wordprocessingCanvas" xmlns:cx="http://schemas.microsoft.com/office/drawing/2014/chartex" xmlns:cx1="http://schemas.microsoft.com/office/drawing/2015/9/8/chartex" xmlns:cx2="http://schemas.microsoft.com/office/drawing/2015/10/21/chartex" xmlns:cx3="http://schemas.microsoft.com/office/drawing/2016/5/9/chartex" xmlns:cx4="http://schemas.microsoft.com/office/drawing/2016/5/10/chartex" xmlns:cx5="http://schemas.microsoft.com/office/drawing/2016/5/11/chartex" xmlns:cx6="http://schemas.microsoft.com/office/drawing/2016/5/12/chartex" xmlns:cx7="http://schemas.microsoft.com/office/drawing/2016/5/13/chartex" xmlns:cx8="http://schemas.microsoft.com/office/drawing/2016/5/14/chartex" xmlns:mc="http://schemas.openxmlformats.org/markup-compatibility/2006" xmlns:aink="http://schemas.microsoft.com/office/drawing/2016/ink" xmlns:am3d="http://schemas.microsoft.com/office/drawing/2017/model3d" xmlns:o="urn:schemas-microsoft-com:office:office" xmlns:r="http://schemas.openxmlformats.org/officeDocument/2006/relationships" xmlns:m="http://schemas.openxmlformats.org/officeDocument/2006/math" xmlns:v="urn:schemas-microsoft-com:vml" xmlns:wp14="http://schemas.microsoft.com/office/word/2010/wordprocessingDrawing" xmlns:wp="http://schemas.openxmlformats.org/drawingml/2006/wordprocessingDrawing" xmlns:w10="urn:schemas-microsoft-com:office:word" xmlns:w="http://schemas.openxmlformats.org/wordprocessingml/2006/main" xmlns:w14="http://schemas.microsoft.com/office/word/2010/wordml" xmlns:w15="http://schemas.microsoft.com/office/word/2012/wordml" xmlns:w16cex="http://schemas.microsoft.com/office/word/2018/wordml/cex" xmlns:w16cid="http://schemas.microsoft.com/office/word/2016/wordml/cid" xmlns:w16="http://schemas.microsoft.com/office/word/2018/wordml" xmlns:w16se="http://schemas.microsoft.com/office/word/2015/wordml/symex" xmlns:wpg="http://schemas.microsoft.com/office/word/2010/wordprocessingGroup" xmlns:wpi="http://schemas.microsoft.com/office/word/2010/wordprocessingInk" xmlns:wne="http://schemas.microsoft.com/office/word/2006/wordml" xmlns:wps="http://schemas.microsoft.com/office/word/2010/wordprocessingShape" mc:Ignorable="w14 w15 w16se w16cid w16 w16cex wp14">
   <w:p>
     <w:pPr>
       <w:framePr w:wrap="auto" w:vAnchor="text" w:hAnchor="margin" w:xAlign="right" w:y="1"/>
@@ -913,7 +1105,7 @@
 </file>
 
 <file path=word/numbering.xml><?xml version="1.0" encoding="utf-8"?>
-<w:numbering xmlns:wpc="http://schemas.microsoft.com/office/word/2010/wordprocessingCanvas" xmlns:cx="http://schemas.microsoft.com/office/drawing/2014/chartex" xmlns:cx1="http://schemas.microsoft.com/office/drawing/2015/9/8/chartex" xmlns:cx2="http://schemas.microsoft.com/office/drawing/2015/10/21/chartex" xmlns:cx3="http://schemas.microsoft.com/office/drawing/2016/5/9/chartex" xmlns:cx4="http://schemas.microsoft.com/office/drawing/2016/5/10/chartex" xmlns:cx5="http://schemas.microsoft.com/office/drawing/2016/5/11/chartex" xmlns:cx6="http://schemas.microsoft.com/office/drawing/2016/5/12/chartex" xmlns:cx7="http://schemas.microsoft.com/office/drawing/2016/5/13/chartex" xmlns:cx8="http://schemas.microsoft.com/office/drawing/2016/5/14/chartex" xmlns:mc="http://schemas.openxmlformats.org/markup-compatibility/2006" xmlns:aink="http://schemas.microsoft.com/office/drawing/2016/ink" xmlns:am3d="http://schemas.microsoft.com/office/drawing/2017/model3d" xmlns:o="urn:schemas-microsoft-com:office:office" xmlns:r="http://schemas.openxmlformats.org/officeDocument/2006/relationships" xmlns:m="http://schemas.openxmlformats.org/officeDocument/2006/math" xmlns:v="urn:schemas-microsoft-com:vml" xmlns:wp14="http://schemas.microsoft.com/office/word/2010/wordprocessingDrawing" xmlns:wp="http://schemas.openxmlformats.org/drawingml/2006/wordprocessingDrawing" xmlns:w10="urn:schemas-microsoft-com:office:word" xmlns:w="http://schemas.openxmlformats.org/wordprocessingml/2006/main" xmlns:w14="http://schemas.microsoft.com/office/word/2010/wordml" xmlns:w15="http://schemas.microsoft.com/office/word/2012/wordml" xmlns:w16cid="http://schemas.microsoft.com/office/word/2016/wordml/cid" xmlns:w16se="http://schemas.microsoft.com/office/word/2015/wordml/symex" xmlns:wpg="http://schemas.microsoft.com/office/word/2010/wordprocessingGroup" xmlns:wpi="http://schemas.microsoft.com/office/word/2010/wordprocessingInk" xmlns:wne="http://schemas.microsoft.com/office/word/2006/wordml" xmlns:wps="http://schemas.microsoft.com/office/word/2010/wordprocessingShape" mc:Ignorable="w14 w15 w16se w16cid wp14">
+<w:numbering xmlns:wpc="http://schemas.microsoft.com/office/word/2010/wordprocessingCanvas" xmlns:cx="http://schemas.microsoft.com/office/drawing/2014/chartex" xmlns:cx1="http://schemas.microsoft.com/office/drawing/2015/9/8/chartex" xmlns:cx2="http://schemas.microsoft.com/office/drawing/2015/10/21/chartex" xmlns:cx3="http://schemas.microsoft.com/office/drawing/2016/5/9/chartex" xmlns:cx4="http://schemas.microsoft.com/office/drawing/2016/5/10/chartex" xmlns:cx5="http://schemas.microsoft.com/office/drawing/2016/5/11/chartex" xmlns:cx6="http://schemas.microsoft.com/office/drawing/2016/5/12/chartex" xmlns:cx7="http://schemas.microsoft.com/office/drawing/2016/5/13/chartex" xmlns:cx8="http://schemas.microsoft.com/office/drawing/2016/5/14/chartex" xmlns:mc="http://schemas.openxmlformats.org/markup-compatibility/2006" xmlns:aink="http://schemas.microsoft.com/office/drawing/2016/ink" xmlns:am3d="http://schemas.microsoft.com/office/drawing/2017/model3d" xmlns:o="urn:schemas-microsoft-com:office:office" xmlns:r="http://schemas.openxmlformats.org/officeDocument/2006/relationships" xmlns:m="http://schemas.openxmlformats.org/officeDocument/2006/math" xmlns:v="urn:schemas-microsoft-com:vml" xmlns:wp14="http://schemas.microsoft.com/office/word/2010/wordprocessingDrawing" xmlns:wp="http://schemas.openxmlformats.org/drawingml/2006/wordprocessingDrawing" xmlns:w10="urn:schemas-microsoft-com:office:word" xmlns:w="http://schemas.openxmlformats.org/wordprocessingml/2006/main" xmlns:w14="http://schemas.microsoft.com/office/word/2010/wordml" xmlns:w15="http://schemas.microsoft.com/office/word/2012/wordml" xmlns:w16cex="http://schemas.microsoft.com/office/word/2018/wordml/cex" xmlns:w16cid="http://schemas.microsoft.com/office/word/2016/wordml/cid" xmlns:w16="http://schemas.microsoft.com/office/word/2018/wordml" xmlns:w16se="http://schemas.microsoft.com/office/word/2015/wordml/symex" xmlns:wpg="http://schemas.microsoft.com/office/word/2010/wordprocessingGroup" xmlns:wpi="http://schemas.microsoft.com/office/word/2010/wordprocessingInk" xmlns:wne="http://schemas.microsoft.com/office/word/2006/wordml" xmlns:wps="http://schemas.microsoft.com/office/word/2010/wordprocessingShape" mc:Ignorable="w14 w15 w16se w16cid w16 w16cex wp14">
   <w:abstractNum w:abstractNumId="0" w15:restartNumberingAfterBreak="0">
     <w:nsid w:val="FFFFFF1D"/>
     <w:multiLevelType w:val="multilevel"/>
@@ -2466,7 +2658,7 @@
 </file>
 
 <file path=word/people.xml><?xml version="1.0" encoding="utf-8"?>
-<w15:people xmlns:wpc="http://schemas.microsoft.com/office/word/2010/wordprocessingCanvas" xmlns:cx="http://schemas.microsoft.com/office/drawing/2014/chartex" xmlns:cx1="http://schemas.microsoft.com/office/drawing/2015/9/8/chartex" xmlns:cx2="http://schemas.microsoft.com/office/drawing/2015/10/21/chartex" xmlns:cx3="http://schemas.microsoft.com/office/drawing/2016/5/9/chartex" xmlns:cx4="http://schemas.microsoft.com/office/drawing/2016/5/10/chartex" xmlns:cx5="http://schemas.microsoft.com/office/drawing/2016/5/11/chartex" xmlns:cx6="http://schemas.microsoft.com/office/drawing/2016/5/12/chartex" xmlns:cx7="http://schemas.microsoft.com/office/drawing/2016/5/13/chartex" xmlns:cx8="http://schemas.microsoft.com/office/drawing/2016/5/14/chartex" xmlns:mc="http://schemas.openxmlformats.org/markup-compatibility/2006" xmlns:aink="http://schemas.microsoft.com/office/drawing/2016/ink" xmlns:am3d="http://schemas.microsoft.com/office/drawing/2017/model3d" xmlns:o="urn:schemas-microsoft-com:office:office" xmlns:r="http://schemas.openxmlformats.org/officeDocument/2006/relationships" xmlns:m="http://schemas.openxmlformats.org/officeDocument/2006/math" xmlns:v="urn:schemas-microsoft-com:vml" xmlns:wp14="http://schemas.microsoft.com/office/word/2010/wordprocessingDrawing" xmlns:wp="http://schemas.openxmlformats.org/drawingml/2006/wordprocessingDrawing" xmlns:w10="urn:schemas-microsoft-com:office:word" xmlns:w="http://schemas.openxmlformats.org/wordprocessingml/2006/main" xmlns:w14="http://schemas.microsoft.com/office/word/2010/wordml" xmlns:w15="http://schemas.microsoft.com/office/word/2012/wordml" xmlns:w16cid="http://schemas.microsoft.com/office/word/2016/wordml/cid" xmlns:w16se="http://schemas.microsoft.com/office/word/2015/wordml/symex" xmlns:wpg="http://schemas.microsoft.com/office/word/2010/wordprocessingGroup" xmlns:wpi="http://schemas.microsoft.com/office/word/2010/wordprocessingInk" xmlns:wne="http://schemas.microsoft.com/office/word/2006/wordml" xmlns:wps="http://schemas.microsoft.com/office/word/2010/wordprocessingShape" mc:Ignorable="w14 w15 w16se w16cid wp14">
+<w15:people xmlns:wpc="http://schemas.microsoft.com/office/word/2010/wordprocessingCanvas" xmlns:cx="http://schemas.microsoft.com/office/drawing/2014/chartex" xmlns:cx1="http://schemas.microsoft.com/office/drawing/2015/9/8/chartex" xmlns:cx2="http://schemas.microsoft.com/office/drawing/2015/10/21/chartex" xmlns:cx3="http://schemas.microsoft.com/office/drawing/2016/5/9/chartex" xmlns:cx4="http://schemas.microsoft.com/office/drawing/2016/5/10/chartex" xmlns:cx5="http://schemas.microsoft.com/office/drawing/2016/5/11/chartex" xmlns:cx6="http://schemas.microsoft.com/office/drawing/2016/5/12/chartex" xmlns:cx7="http://schemas.microsoft.com/office/drawing/2016/5/13/chartex" xmlns:cx8="http://schemas.microsoft.com/office/drawing/2016/5/14/chartex" xmlns:mc="http://schemas.openxmlformats.org/markup-compatibility/2006" xmlns:aink="http://schemas.microsoft.com/office/drawing/2016/ink" xmlns:am3d="http://schemas.microsoft.com/office/drawing/2017/model3d" xmlns:o="urn:schemas-microsoft-com:office:office" xmlns:r="http://schemas.openxmlformats.org/officeDocument/2006/relationships" xmlns:m="http://schemas.openxmlformats.org/officeDocument/2006/math" xmlns:v="urn:schemas-microsoft-com:vml" xmlns:wp14="http://schemas.microsoft.com/office/word/2010/wordprocessingDrawing" xmlns:wp="http://schemas.openxmlformats.org/drawingml/2006/wordprocessingDrawing" xmlns:w10="urn:schemas-microsoft-com:office:word" xmlns:w="http://schemas.openxmlformats.org/wordprocessingml/2006/main" xmlns:w14="http://schemas.microsoft.com/office/word/2010/wordml" xmlns:w15="http://schemas.microsoft.com/office/word/2012/wordml" xmlns:w16cex="http://schemas.microsoft.com/office/word/2018/wordml/cex" xmlns:w16cid="http://schemas.microsoft.com/office/word/2016/wordml/cid" xmlns:w16="http://schemas.microsoft.com/office/word/2018/wordml" xmlns:w16se="http://schemas.microsoft.com/office/word/2015/wordml/symex" xmlns:wpg="http://schemas.microsoft.com/office/word/2010/wordprocessingGroup" xmlns:wpi="http://schemas.microsoft.com/office/word/2010/wordprocessingInk" xmlns:wne="http://schemas.microsoft.com/office/word/2006/wordml" xmlns:wps="http://schemas.microsoft.com/office/word/2010/wordprocessingShape" mc:Ignorable="w14 w15 w16se w16cid w16 w16cex wp14">
   <w15:person w15:author="Abdul Zindani">
     <w15:presenceInfo w15:providerId="Windows Live" w15:userId="8fb74d946afbb9aa"/>
   </w15:person>
@@ -2474,7 +2666,7 @@
 </file>
 
 <file path=word/styles.xml><?xml version="1.0" encoding="utf-8"?>
-<w:styles xmlns:mc="http://schemas.openxmlformats.org/markup-compatibility/2006" xmlns:r="http://schemas.openxmlformats.org/officeDocument/2006/relationships" xmlns:w="http://schemas.openxmlformats.org/wordprocessingml/2006/main" xmlns:w14="http://schemas.microsoft.com/office/word/2010/wordml" xmlns:w15="http://schemas.microsoft.com/office/word/2012/wordml" xmlns:w16cid="http://schemas.microsoft.com/office/word/2016/wordml/cid" xmlns:w16se="http://schemas.microsoft.com/office/word/2015/wordml/symex" mc:Ignorable="w14 w15 w16se w16cid">
+<w:styles xmlns:mc="http://schemas.openxmlformats.org/markup-compatibility/2006" xmlns:r="http://schemas.openxmlformats.org/officeDocument/2006/relationships" xmlns:w="http://schemas.openxmlformats.org/wordprocessingml/2006/main" xmlns:w14="http://schemas.microsoft.com/office/word/2010/wordml" xmlns:w15="http://schemas.microsoft.com/office/word/2012/wordml" xmlns:w16cex="http://schemas.microsoft.com/office/word/2018/wordml/cex" xmlns:w16cid="http://schemas.microsoft.com/office/word/2016/wordml/cid" xmlns:w16="http://schemas.microsoft.com/office/word/2018/wordml" xmlns:w16se="http://schemas.microsoft.com/office/word/2015/wordml/symex" mc:Ignorable="w14 w15 w16se w16cid w16 w16cex">
   <w:docDefaults>
     <w:rPrDefault>
       <w:rPr>
@@ -2484,7 +2676,7 @@
     </w:rPrDefault>
     <w:pPrDefault/>
   </w:docDefaults>
-  <w:latentStyles w:defLockedState="0" w:defUIPriority="0" w:defSemiHidden="0" w:defUnhideWhenUsed="0" w:defQFormat="0" w:count="377">
+  <w:latentStyles w:defLockedState="0" w:defUIPriority="0" w:defSemiHidden="0" w:defUnhideWhenUsed="0" w:defQFormat="0" w:count="376">
     <w:lsdException w:name="Normal" w:qFormat="1"/>
     <w:lsdException w:name="heading 1" w:uiPriority="9" w:qFormat="1"/>
     <w:lsdException w:name="heading 2" w:uiPriority="9" w:qFormat="1"/>
@@ -2773,7 +2965,6 @@
     <w:lsdException w:name="Hashtag" w:semiHidden="1" w:uiPriority="99" w:unhideWhenUsed="1"/>
     <w:lsdException w:name="Unresolved Mention" w:semiHidden="1" w:uiPriority="99" w:unhideWhenUsed="1"/>
     <w:lsdException w:name="Smart Link" w:semiHidden="1" w:uiPriority="99" w:unhideWhenUsed="1"/>
-    <w:lsdException w:name="Smart Link Error" w:semiHidden="1" w:uiPriority="99" w:unhideWhenUsed="1"/>
   </w:latentStyles>
   <w:style w:type="paragraph" w:default="1" w:styleId="Normal">
     <w:name w:val="Normal"/>
@@ -3775,7 +3966,7 @@
 </file>
 
 <file path=customXml/itemProps1.xml><?xml version="1.0" encoding="utf-8"?>
-<ds:datastoreItem xmlns:ds="http://schemas.openxmlformats.org/officeDocument/2006/customXml" ds:itemID="{32023D1B-D8B5-4AC5-8174-B245262BA4A5}">
+<ds:datastoreItem xmlns:ds="http://schemas.openxmlformats.org/officeDocument/2006/customXml" ds:itemID="{DFDAF830-C029-B443-B34D-213BD43AE607}">
   <ds:schemaRefs>
     <ds:schemaRef ds:uri="http://schemas.openxmlformats.org/officeDocument/2006/bibliography"/>
   </ds:schemaRefs>

</xml_diff>